<commit_message>
fundamentação teórica - relatório
</commit_message>
<xml_diff>
--- a/Relatório redes1.docx
+++ b/Relatório redes1.docx
@@ -1401,22 +1401,10 @@
         <w:rPr/>
         <w:t xml:space="preserve">Sob </w:t>
       </w:r>
-      <w:proofErr w:type="spellStart"/>
-      <w:r>
-        <w:rPr/>
-        <w:t>esse</w:t>
-      </w:r>
-      <w:proofErr w:type="spellEnd"/>
-      <w:r>
-        <w:rPr/>
-        <w:t xml:space="preserve"> </w:t>
-      </w:r>
-      <w:proofErr w:type="spellStart"/>
-      <w:r>
-        <w:rPr/>
-        <w:t>viés</w:t>
-      </w:r>
-      <w:proofErr w:type="spellEnd"/>
+      <w:r>
+        <w:rPr/>
+        <w:t>tal pespectiva</w:t>
+      </w:r>
       <w:r>
         <w:rPr/>
         <w:t xml:space="preserve">, o </w:t>
@@ -1449,7 +1437,17 @@
       <w:proofErr w:type="spellEnd"/>
       <w:r>
         <w:rPr/>
-        <w:t xml:space="preserve"> a </w:t>
+        <w:t xml:space="preserve"> </w:t>
+      </w:r>
+      <w:proofErr w:type="gramStart"/>
+      <w:r>
+        <w:rPr/>
+        <w:t>a</w:t>
+      </w:r>
+      <w:proofErr w:type="gramEnd"/>
+      <w:r>
+        <w:rPr/>
+        <w:t xml:space="preserve"> </w:t>
       </w:r>
       <w:proofErr w:type="spellStart"/>
       <w:r>
@@ -1902,33 +1900,2643 @@
         <w:t>Conceitos teóricos</w:t>
       </w:r>
     </w:p>
-    <w:p xmlns:wp14="http://schemas.microsoft.com/office/word/2010/wordml" wp14:textId="2F4F0EF9">
+    <w:p>
       <w:pPr>
         <w:pStyle w:val="Corpodetexto"/>
       </w:pPr>
       <w:r>
         <w:rPr/>
-        <w:t>(</w:t>
-      </w:r>
-      <w:proofErr w:type="spellStart"/>
-      <w:r>
-        <w:rPr/>
-        <w:t>Abordagem</w:t>
-      </w:r>
-      <w:proofErr w:type="spellEnd"/>
-      <w:r>
-        <w:rPr/>
-        <w:t xml:space="preserve"> </w:t>
-      </w:r>
-      <w:proofErr w:type="spellStart"/>
-      <w:r>
-        <w:rPr/>
-        <w:t>teórica</w:t>
-      </w:r>
-      <w:proofErr w:type="spellEnd"/>
-      <w:r>
-        <w:rPr/>
-        <w:t xml:space="preserve"> do trabalho)</w:t>
+        <w:t xml:space="preserve">A priori, a </w:t>
+      </w:r>
+      <w:proofErr w:type="spellStart"/>
+      <w:r>
+        <w:rPr/>
+        <w:t>camada</w:t>
+      </w:r>
+      <w:proofErr w:type="spellEnd"/>
+      <w:r>
+        <w:rPr/>
+        <w:t xml:space="preserve"> de </w:t>
+      </w:r>
+      <w:proofErr w:type="spellStart"/>
+      <w:r>
+        <w:rPr/>
+        <w:t>aplicação</w:t>
+      </w:r>
+      <w:proofErr w:type="spellEnd"/>
+      <w:r>
+        <w:rPr/>
+        <w:t xml:space="preserve"> </w:t>
+      </w:r>
+      <w:r>
+        <w:rPr/>
+        <w:t xml:space="preserve">é </w:t>
+      </w:r>
+      <w:proofErr w:type="spellStart"/>
+      <w:r>
+        <w:rPr/>
+        <w:t>uma</w:t>
+      </w:r>
+      <w:proofErr w:type="spellEnd"/>
+      <w:r>
+        <w:rPr/>
+        <w:t xml:space="preserve"> </w:t>
+      </w:r>
+      <w:proofErr w:type="spellStart"/>
+      <w:r>
+        <w:rPr/>
+        <w:t>abstração</w:t>
+      </w:r>
+      <w:proofErr w:type="spellEnd"/>
+      <w:r>
+        <w:rPr/>
+        <w:t xml:space="preserve"> da </w:t>
+      </w:r>
+      <w:proofErr w:type="spellStart"/>
+      <w:r>
+        <w:rPr/>
+        <w:t>seção</w:t>
+      </w:r>
+      <w:proofErr w:type="spellEnd"/>
+      <w:r>
+        <w:rPr/>
+        <w:t xml:space="preserve"> de </w:t>
+      </w:r>
+      <w:proofErr w:type="spellStart"/>
+      <w:r>
+        <w:rPr/>
+        <w:t>protocolos</w:t>
+      </w:r>
+      <w:proofErr w:type="spellEnd"/>
+      <w:r>
+        <w:rPr/>
+        <w:t xml:space="preserve"> de </w:t>
+      </w:r>
+      <w:proofErr w:type="spellStart"/>
+      <w:r>
+        <w:rPr/>
+        <w:t>comunicação</w:t>
+      </w:r>
+      <w:proofErr w:type="spellEnd"/>
+      <w:r>
+        <w:rPr/>
+        <w:t xml:space="preserve"> </w:t>
+      </w:r>
+      <w:proofErr w:type="spellStart"/>
+      <w:r>
+        <w:rPr/>
+        <w:t>responsáveis</w:t>
+      </w:r>
+      <w:proofErr w:type="spellEnd"/>
+      <w:r>
+        <w:rPr/>
+        <w:t xml:space="preserve"> </w:t>
+      </w:r>
+      <w:r>
+        <w:rPr/>
+        <w:t xml:space="preserve">pela </w:t>
+      </w:r>
+      <w:proofErr w:type="spellStart"/>
+      <w:r>
+        <w:rPr/>
+        <w:t>troca</w:t>
+      </w:r>
+      <w:proofErr w:type="spellEnd"/>
+      <w:r>
+        <w:rPr/>
+        <w:t xml:space="preserve"> de </w:t>
+      </w:r>
+      <w:proofErr w:type="spellStart"/>
+      <w:r>
+        <w:rPr/>
+        <w:t>mensagens</w:t>
+      </w:r>
+      <w:proofErr w:type="spellEnd"/>
+      <w:r>
+        <w:rPr/>
+        <w:t xml:space="preserve"> entre as </w:t>
+      </w:r>
+      <w:proofErr w:type="spellStart"/>
+      <w:r>
+        <w:rPr/>
+        <w:t>aplicações</w:t>
+      </w:r>
+      <w:proofErr w:type="spellEnd"/>
+      <w:r>
+        <w:rPr/>
+        <w:t>.</w:t>
+      </w:r>
+      <w:r>
+        <w:rPr/>
+        <w:t xml:space="preserve"> Eles </w:t>
+      </w:r>
+      <w:proofErr w:type="spellStart"/>
+      <w:r>
+        <w:rPr/>
+        <w:t>atuam</w:t>
+      </w:r>
+      <w:proofErr w:type="spellEnd"/>
+      <w:r>
+        <w:rPr/>
+        <w:t xml:space="preserve"> junto com </w:t>
+      </w:r>
+      <w:proofErr w:type="spellStart"/>
+      <w:r>
+        <w:rPr/>
+        <w:t>os</w:t>
+      </w:r>
+      <w:proofErr w:type="spellEnd"/>
+      <w:r>
+        <w:rPr/>
+        <w:t xml:space="preserve"> </w:t>
+      </w:r>
+      <w:proofErr w:type="spellStart"/>
+      <w:r>
+        <w:rPr/>
+        <w:t>protocolos</w:t>
+      </w:r>
+      <w:proofErr w:type="spellEnd"/>
+      <w:r>
+        <w:rPr/>
+        <w:t xml:space="preserve"> da </w:t>
+      </w:r>
+      <w:proofErr w:type="spellStart"/>
+      <w:r>
+        <w:rPr/>
+        <w:t>camada</w:t>
+      </w:r>
+      <w:proofErr w:type="spellEnd"/>
+      <w:r>
+        <w:rPr/>
+        <w:t xml:space="preserve"> de </w:t>
+      </w:r>
+      <w:proofErr w:type="spellStart"/>
+      <w:r>
+        <w:rPr/>
+        <w:t>transporte</w:t>
+      </w:r>
+      <w:proofErr w:type="spellEnd"/>
+      <w:r>
+        <w:rPr/>
+        <w:t xml:space="preserve"> e </w:t>
+      </w:r>
+      <w:proofErr w:type="spellStart"/>
+      <w:r>
+        <w:rPr/>
+        <w:t>são</w:t>
+      </w:r>
+      <w:proofErr w:type="spellEnd"/>
+      <w:r>
+        <w:rPr/>
+        <w:t xml:space="preserve"> </w:t>
+      </w:r>
+      <w:proofErr w:type="spellStart"/>
+      <w:r>
+        <w:rPr/>
+        <w:t>responsáveis</w:t>
+      </w:r>
+      <w:proofErr w:type="spellEnd"/>
+      <w:r>
+        <w:rPr/>
+        <w:t xml:space="preserve"> pela </w:t>
+      </w:r>
+      <w:proofErr w:type="spellStart"/>
+      <w:r>
+        <w:rPr/>
+        <w:t>comuicação</w:t>
+      </w:r>
+      <w:proofErr w:type="spellEnd"/>
+      <w:r>
+        <w:rPr/>
+        <w:t xml:space="preserve"> final entre </w:t>
+      </w:r>
+      <w:r>
+        <w:rPr/>
+        <w:t>a</w:t>
+      </w:r>
+      <w:r>
+        <w:rPr/>
+        <w:t xml:space="preserve">s </w:t>
+      </w:r>
+      <w:proofErr w:type="spellStart"/>
+      <w:r>
+        <w:rPr/>
+        <w:t>aplicações</w:t>
+      </w:r>
+      <w:proofErr w:type="spellEnd"/>
+      <w:r>
+        <w:rPr/>
+        <w:t xml:space="preserve"> dos </w:t>
+      </w:r>
+      <w:r>
+        <w:rPr/>
+        <w:t>dispositivos</w:t>
+      </w:r>
+      <w:r>
+        <w:rPr/>
+        <w:t>.</w:t>
+      </w:r>
+    </w:p>
+    <w:p xmlns:wp14="http://schemas.microsoft.com/office/word/2010/wordml" wp14:textId="3AC88E9C">
+      <w:pPr>
+        <w:pStyle w:val="Corpodetexto"/>
+      </w:pPr>
+      <w:r>
+        <w:rPr/>
+        <w:t>A p</w:t>
+      </w:r>
+      <w:r>
+        <w:rPr/>
+        <w:t>osteriori</w:t>
+      </w:r>
+      <w:r>
+        <w:rPr/>
+        <w:t>, o</w:t>
+      </w:r>
+      <w:r>
+        <w:rPr/>
+        <w:t xml:space="preserve"> IRC é um </w:t>
+      </w:r>
+      <w:proofErr w:type="spellStart"/>
+      <w:r>
+        <w:rPr/>
+        <w:t>protocolo</w:t>
+      </w:r>
+      <w:proofErr w:type="spellEnd"/>
+      <w:r>
+        <w:rPr/>
+        <w:t xml:space="preserve"> que atua </w:t>
+      </w:r>
+      <w:proofErr w:type="spellStart"/>
+      <w:r>
+        <w:rPr/>
+        <w:t>na</w:t>
+      </w:r>
+      <w:proofErr w:type="spellEnd"/>
+      <w:r>
+        <w:rPr/>
+        <w:t xml:space="preserve"> </w:t>
+      </w:r>
+      <w:proofErr w:type="spellStart"/>
+      <w:r>
+        <w:rPr/>
+        <w:t>camada</w:t>
+      </w:r>
+      <w:proofErr w:type="spellEnd"/>
+      <w:r>
+        <w:rPr/>
+        <w:t xml:space="preserve"> de </w:t>
+      </w:r>
+      <w:proofErr w:type="spellStart"/>
+      <w:r>
+        <w:rPr/>
+        <w:t>aplicaçã</w:t>
+      </w:r>
+      <w:r>
+        <w:rPr/>
+        <w:t>o</w:t>
+      </w:r>
+      <w:proofErr w:type="spellEnd"/>
+      <w:r>
+        <w:rPr/>
+        <w:t xml:space="preserve"> </w:t>
+      </w:r>
+      <w:r>
+        <w:rPr/>
+        <w:t xml:space="preserve">sob o </w:t>
+      </w:r>
+      <w:proofErr w:type="spellStart"/>
+      <w:r>
+        <w:rPr/>
+        <w:t>modelo</w:t>
+      </w:r>
+      <w:proofErr w:type="spellEnd"/>
+      <w:r>
+        <w:rPr/>
+        <w:t xml:space="preserve"> cliente </w:t>
+      </w:r>
+      <w:proofErr w:type="spellStart"/>
+      <w:r>
+        <w:rPr/>
+        <w:t>servidor</w:t>
+      </w:r>
+      <w:proofErr w:type="spellEnd"/>
+      <w:r>
+        <w:rPr/>
+        <w:t xml:space="preserve">, </w:t>
+      </w:r>
+      <w:proofErr w:type="spellStart"/>
+      <w:r>
+        <w:rPr/>
+        <w:t>ou</w:t>
+      </w:r>
+      <w:proofErr w:type="spellEnd"/>
+      <w:r>
+        <w:rPr/>
+        <w:t xml:space="preserve"> </w:t>
+      </w:r>
+      <w:proofErr w:type="spellStart"/>
+      <w:r>
+        <w:rPr/>
+        <w:t>seja</w:t>
+      </w:r>
+      <w:proofErr w:type="spellEnd"/>
+      <w:r>
+        <w:rPr/>
+        <w:t>,</w:t>
+      </w:r>
+      <w:r>
+        <w:rPr/>
+        <w:t xml:space="preserve"> </w:t>
+      </w:r>
+      <w:proofErr w:type="spellStart"/>
+      <w:r>
+        <w:rPr/>
+        <w:t>ele</w:t>
+      </w:r>
+      <w:proofErr w:type="spellEnd"/>
+      <w:r>
+        <w:rPr/>
+        <w:t xml:space="preserve"> </w:t>
+      </w:r>
+      <w:proofErr w:type="spellStart"/>
+      <w:r>
+        <w:rPr/>
+        <w:t>estabelece</w:t>
+      </w:r>
+      <w:proofErr w:type="spellEnd"/>
+      <w:r>
+        <w:rPr/>
+        <w:t xml:space="preserve"> um bate-</w:t>
+      </w:r>
+      <w:proofErr w:type="spellStart"/>
+      <w:r>
+        <w:rPr/>
+        <w:t>pa</w:t>
+      </w:r>
+      <w:r>
+        <w:rPr/>
+        <w:t>po</w:t>
+      </w:r>
+      <w:proofErr w:type="spellEnd"/>
+      <w:r>
+        <w:rPr/>
+        <w:t xml:space="preserve"> </w:t>
+      </w:r>
+      <w:r>
+        <w:rPr/>
+        <w:t xml:space="preserve">para um cliente, </w:t>
+      </w:r>
+      <w:proofErr w:type="spellStart"/>
+      <w:r>
+        <w:rPr/>
+        <w:t>quando</w:t>
+      </w:r>
+      <w:proofErr w:type="spellEnd"/>
+      <w:r>
+        <w:rPr/>
+        <w:t xml:space="preserve"> </w:t>
+      </w:r>
+      <w:proofErr w:type="spellStart"/>
+      <w:r>
+        <w:rPr/>
+        <w:t>este</w:t>
+      </w:r>
+      <w:proofErr w:type="spellEnd"/>
+      <w:r>
+        <w:rPr/>
+        <w:t xml:space="preserve"> se</w:t>
+      </w:r>
+      <w:r>
+        <w:rPr/>
+        <w:t xml:space="preserve"> </w:t>
+      </w:r>
+      <w:proofErr w:type="spellStart"/>
+      <w:r>
+        <w:rPr/>
+        <w:t>conecta</w:t>
+      </w:r>
+      <w:proofErr w:type="spellEnd"/>
+      <w:r>
+        <w:rPr/>
+        <w:t xml:space="preserve"> </w:t>
+      </w:r>
+      <w:proofErr w:type="gramStart"/>
+      <w:r>
+        <w:rPr/>
+        <w:t>a</w:t>
+      </w:r>
+      <w:proofErr w:type="gramEnd"/>
+      <w:r>
+        <w:rPr/>
+        <w:t xml:space="preserve"> um </w:t>
+      </w:r>
+      <w:proofErr w:type="spellStart"/>
+      <w:r>
+        <w:rPr/>
+        <w:t>servidor</w:t>
+      </w:r>
+      <w:proofErr w:type="spellEnd"/>
+      <w:r>
+        <w:rPr/>
+        <w:t xml:space="preserve">, com </w:t>
+      </w:r>
+      <w:proofErr w:type="spellStart"/>
+      <w:r>
+        <w:rPr/>
+        <w:t>capacidade</w:t>
+      </w:r>
+      <w:proofErr w:type="spellEnd"/>
+      <w:r>
+        <w:rPr/>
+        <w:t xml:space="preserve"> para </w:t>
+      </w:r>
+      <w:proofErr w:type="spellStart"/>
+      <w:r>
+        <w:rPr/>
+        <w:t>qualquer</w:t>
+      </w:r>
+      <w:proofErr w:type="spellEnd"/>
+      <w:r>
+        <w:rPr/>
+        <w:t xml:space="preserve"> </w:t>
+      </w:r>
+      <w:proofErr w:type="spellStart"/>
+      <w:r>
+        <w:rPr/>
+        <w:t>número</w:t>
+      </w:r>
+      <w:proofErr w:type="spellEnd"/>
+      <w:r>
+        <w:rPr/>
+        <w:t xml:space="preserve"> de </w:t>
+      </w:r>
+      <w:proofErr w:type="spellStart"/>
+      <w:r>
+        <w:rPr/>
+        <w:t>clientes</w:t>
+      </w:r>
+      <w:proofErr w:type="spellEnd"/>
+      <w:r>
+        <w:rPr/>
+        <w:t>,</w:t>
+      </w:r>
+      <w:r>
+        <w:rPr/>
+        <w:t xml:space="preserve"> </w:t>
+      </w:r>
+      <w:r>
+        <w:rPr/>
+        <w:t xml:space="preserve">o qual </w:t>
+      </w:r>
+      <w:proofErr w:type="spellStart"/>
+      <w:r>
+        <w:rPr/>
+        <w:t>começa</w:t>
+      </w:r>
+      <w:proofErr w:type="spellEnd"/>
+      <w:r>
+        <w:rPr/>
+        <w:t xml:space="preserve"> </w:t>
+      </w:r>
+      <w:proofErr w:type="gramStart"/>
+      <w:r>
+        <w:rPr/>
+        <w:t>a</w:t>
+      </w:r>
+      <w:proofErr w:type="gramEnd"/>
+      <w:r>
+        <w:rPr/>
+        <w:t xml:space="preserve"> </w:t>
+      </w:r>
+      <w:proofErr w:type="spellStart"/>
+      <w:r>
+        <w:rPr/>
+        <w:t>escut</w:t>
+      </w:r>
+      <w:r>
+        <w:rPr/>
+        <w:t>á-lo</w:t>
+      </w:r>
+      <w:r>
+        <w:rPr/>
+        <w:t>s</w:t>
+      </w:r>
+      <w:proofErr w:type="spellEnd"/>
+      <w:r>
+        <w:rPr/>
+        <w:t xml:space="preserve"> e</w:t>
+      </w:r>
+      <w:r>
+        <w:rPr/>
+        <w:t xml:space="preserve"> a </w:t>
+      </w:r>
+      <w:proofErr w:type="spellStart"/>
+      <w:r>
+        <w:rPr/>
+        <w:t>repassar</w:t>
+      </w:r>
+      <w:proofErr w:type="spellEnd"/>
+      <w:r>
+        <w:rPr/>
+        <w:t xml:space="preserve"> </w:t>
+      </w:r>
+      <w:proofErr w:type="spellStart"/>
+      <w:r>
+        <w:rPr/>
+        <w:t>su</w:t>
+      </w:r>
+      <w:r>
+        <w:rPr/>
+        <w:t>as</w:t>
+      </w:r>
+      <w:proofErr w:type="spellEnd"/>
+      <w:r>
+        <w:rPr/>
+        <w:t xml:space="preserve"> </w:t>
+      </w:r>
+      <w:proofErr w:type="spellStart"/>
+      <w:r>
+        <w:rPr/>
+        <w:t>mensagem</w:t>
+      </w:r>
+      <w:proofErr w:type="spellEnd"/>
+      <w:r>
+        <w:rPr/>
+        <w:t xml:space="preserve"> para </w:t>
+      </w:r>
+      <w:proofErr w:type="spellStart"/>
+      <w:r>
+        <w:rPr/>
+        <w:t>os</w:t>
+      </w:r>
+      <w:proofErr w:type="spellEnd"/>
+      <w:r>
+        <w:rPr/>
+        <w:t xml:space="preserve"> </w:t>
+      </w:r>
+      <w:proofErr w:type="spellStart"/>
+      <w:r>
+        <w:rPr/>
+        <w:t>demais</w:t>
+      </w:r>
+      <w:proofErr w:type="spellEnd"/>
+      <w:r>
+        <w:rPr/>
+        <w:t xml:space="preserve"> </w:t>
+      </w:r>
+      <w:proofErr w:type="spellStart"/>
+      <w:r>
+        <w:rPr/>
+        <w:t>usuários</w:t>
+      </w:r>
+      <w:proofErr w:type="spellEnd"/>
+      <w:r>
+        <w:rPr/>
+        <w:t xml:space="preserve"> da aplicação</w:t>
+      </w:r>
+      <w:r>
+        <w:rPr/>
+        <w:t xml:space="preserve">. </w:t>
+      </w:r>
+      <w:proofErr w:type="spellStart"/>
+      <w:r>
+        <w:rPr/>
+        <w:t>O</w:t>
+      </w:r>
+      <w:r>
+        <w:rPr/>
+        <w:t>utrossim</w:t>
+      </w:r>
+      <w:proofErr w:type="spellEnd"/>
+      <w:r>
+        <w:rPr/>
+        <w:t>, o</w:t>
+      </w:r>
+      <w:r>
+        <w:rPr/>
+        <w:t xml:space="preserve"> </w:t>
+      </w:r>
+      <w:proofErr w:type="spellStart"/>
+      <w:r>
+        <w:rPr/>
+        <w:t>servidor</w:t>
+      </w:r>
+      <w:proofErr w:type="spellEnd"/>
+      <w:r>
+        <w:rPr/>
+        <w:t xml:space="preserve"> </w:t>
+      </w:r>
+      <w:proofErr w:type="spellStart"/>
+      <w:r>
+        <w:rPr/>
+        <w:t>também</w:t>
+      </w:r>
+      <w:proofErr w:type="spellEnd"/>
+      <w:r>
+        <w:rPr/>
+        <w:t xml:space="preserve"> </w:t>
+      </w:r>
+      <w:proofErr w:type="spellStart"/>
+      <w:r>
+        <w:rPr/>
+        <w:t>deve</w:t>
+      </w:r>
+      <w:proofErr w:type="spellEnd"/>
+      <w:r>
+        <w:rPr/>
+        <w:t xml:space="preserve"> ser </w:t>
+      </w:r>
+      <w:proofErr w:type="spellStart"/>
+      <w:r>
+        <w:rPr/>
+        <w:t>capaz</w:t>
+      </w:r>
+      <w:proofErr w:type="spellEnd"/>
+      <w:r>
+        <w:rPr/>
+        <w:t xml:space="preserve"> de </w:t>
+      </w:r>
+      <w:proofErr w:type="spellStart"/>
+      <w:r>
+        <w:rPr/>
+        <w:t>interpretar</w:t>
+      </w:r>
+      <w:proofErr w:type="spellEnd"/>
+      <w:r>
+        <w:rPr/>
+        <w:t xml:space="preserve"> </w:t>
+      </w:r>
+      <w:proofErr w:type="spellStart"/>
+      <w:r>
+        <w:rPr/>
+        <w:t>requisições</w:t>
+      </w:r>
+      <w:proofErr w:type="spellEnd"/>
+      <w:r>
+        <w:rPr/>
+        <w:t xml:space="preserve"> de </w:t>
+      </w:r>
+      <w:proofErr w:type="spellStart"/>
+      <w:r>
+        <w:rPr/>
+        <w:t>comandos</w:t>
+      </w:r>
+      <w:proofErr w:type="spellEnd"/>
+      <w:r>
+        <w:rPr/>
+        <w:t xml:space="preserve"> do</w:t>
+      </w:r>
+      <w:r>
+        <w:rPr/>
+        <w:t>s</w:t>
+      </w:r>
+      <w:r>
+        <w:rPr/>
+        <w:t xml:space="preserve"> </w:t>
+      </w:r>
+      <w:proofErr w:type="spellStart"/>
+      <w:r>
+        <w:rPr/>
+        <w:t>cliente</w:t>
+      </w:r>
+      <w:r>
+        <w:rPr/>
+        <w:t>s</w:t>
+      </w:r>
+      <w:proofErr w:type="spellEnd"/>
+      <w:r>
+        <w:rPr/>
+        <w:t xml:space="preserve">, </w:t>
+      </w:r>
+      <w:proofErr w:type="spellStart"/>
+      <w:r>
+        <w:rPr/>
+        <w:t>como</w:t>
+      </w:r>
+      <w:proofErr w:type="spellEnd"/>
+      <w:r>
+        <w:rPr/>
+        <w:t xml:space="preserve"> a </w:t>
+      </w:r>
+      <w:proofErr w:type="spellStart"/>
+      <w:r>
+        <w:rPr/>
+        <w:t>troca</w:t>
+      </w:r>
+      <w:proofErr w:type="spellEnd"/>
+      <w:r>
+        <w:rPr/>
+        <w:t xml:space="preserve"> de </w:t>
+      </w:r>
+      <w:proofErr w:type="spellStart"/>
+      <w:r>
+        <w:rPr/>
+        <w:t>seu</w:t>
+      </w:r>
+      <w:proofErr w:type="spellEnd"/>
+      <w:r>
+        <w:rPr/>
+        <w:t xml:space="preserve"> </w:t>
+      </w:r>
+      <w:proofErr w:type="spellStart"/>
+      <w:r>
+        <w:rPr/>
+        <w:t>apelido</w:t>
+      </w:r>
+      <w:proofErr w:type="spellEnd"/>
+      <w:r>
+        <w:rPr/>
+        <w:t xml:space="preserve">, </w:t>
+      </w:r>
+      <w:proofErr w:type="spellStart"/>
+      <w:r>
+        <w:rPr/>
+        <w:t>listagem</w:t>
+      </w:r>
+      <w:proofErr w:type="spellEnd"/>
+      <w:r>
+        <w:rPr/>
+        <w:t xml:space="preserve"> </w:t>
+      </w:r>
+      <w:r>
+        <w:rPr/>
+        <w:t xml:space="preserve">e </w:t>
+      </w:r>
+      <w:proofErr w:type="spellStart"/>
+      <w:r>
+        <w:rPr/>
+        <w:t>locomoção</w:t>
+      </w:r>
+      <w:proofErr w:type="spellEnd"/>
+      <w:r>
+        <w:rPr/>
+        <w:t xml:space="preserve"> entre </w:t>
+      </w:r>
+      <w:proofErr w:type="spellStart"/>
+      <w:r>
+        <w:rPr/>
+        <w:t>os</w:t>
+      </w:r>
+      <w:proofErr w:type="spellEnd"/>
+      <w:r>
+        <w:rPr/>
+        <w:t xml:space="preserve"> </w:t>
+      </w:r>
+      <w:proofErr w:type="spellStart"/>
+      <w:r>
+        <w:rPr/>
+        <w:t>canais</w:t>
+      </w:r>
+      <w:proofErr w:type="spellEnd"/>
+      <w:r>
+        <w:rPr/>
+        <w:t xml:space="preserve"> </w:t>
+      </w:r>
+      <w:proofErr w:type="spellStart"/>
+      <w:r>
+        <w:rPr/>
+        <w:t>disponíveis</w:t>
+      </w:r>
+      <w:proofErr w:type="spellEnd"/>
+      <w:r>
+        <w:rPr/>
+        <w:t>, etc</w:t>
+      </w:r>
+      <w:r>
+        <w:rPr/>
+        <w:t>.</w:t>
+      </w:r>
+      <w:r>
+        <w:rPr/>
+        <w:t xml:space="preserve"> As </w:t>
+      </w:r>
+      <w:proofErr w:type="spellStart"/>
+      <w:r>
+        <w:rPr/>
+        <w:t>operações</w:t>
+      </w:r>
+      <w:proofErr w:type="spellEnd"/>
+      <w:r>
+        <w:rPr/>
+        <w:t xml:space="preserve"> </w:t>
+      </w:r>
+      <w:proofErr w:type="spellStart"/>
+      <w:r>
+        <w:rPr/>
+        <w:t>são</w:t>
+      </w:r>
+      <w:proofErr w:type="spellEnd"/>
+      <w:r>
+        <w:rPr/>
+        <w:t xml:space="preserve"> </w:t>
+      </w:r>
+      <w:proofErr w:type="spellStart"/>
+      <w:r>
+        <w:rPr/>
+        <w:t>feitas</w:t>
+      </w:r>
+      <w:proofErr w:type="spellEnd"/>
+      <w:r>
+        <w:rPr/>
+        <w:t xml:space="preserve"> sob o </w:t>
+      </w:r>
+      <w:proofErr w:type="spellStart"/>
+      <w:r>
+        <w:rPr/>
+        <w:t>protocolo</w:t>
+      </w:r>
+      <w:proofErr w:type="spellEnd"/>
+      <w:r>
+        <w:rPr/>
+        <w:t xml:space="preserve"> de</w:t>
+      </w:r>
+      <w:r>
+        <w:rPr/>
+        <w:t xml:space="preserve"> </w:t>
+      </w:r>
+      <w:proofErr w:type="spellStart"/>
+      <w:r>
+        <w:rPr/>
+        <w:t>transporte</w:t>
+      </w:r>
+      <w:proofErr w:type="spellEnd"/>
+      <w:r>
+        <w:rPr/>
+        <w:t xml:space="preserve"> TCP, </w:t>
+      </w:r>
+      <w:proofErr w:type="spellStart"/>
+      <w:r>
+        <w:rPr/>
+        <w:t>devido</w:t>
+      </w:r>
+      <w:proofErr w:type="spellEnd"/>
+      <w:r>
+        <w:rPr/>
+        <w:t xml:space="preserve"> à </w:t>
+      </w:r>
+      <w:proofErr w:type="spellStart"/>
+      <w:r>
+        <w:rPr/>
+        <w:t>transferência</w:t>
+      </w:r>
+      <w:proofErr w:type="spellEnd"/>
+      <w:r>
+        <w:rPr/>
+        <w:t xml:space="preserve"> de dados </w:t>
+      </w:r>
+      <w:proofErr w:type="spellStart"/>
+      <w:r>
+        <w:rPr/>
+        <w:t>fim</w:t>
+      </w:r>
+      <w:proofErr w:type="spellEnd"/>
+      <w:r>
+        <w:rPr/>
+        <w:t>-a-</w:t>
+      </w:r>
+      <w:proofErr w:type="spellStart"/>
+      <w:r>
+        <w:rPr/>
+        <w:t>fim</w:t>
+      </w:r>
+      <w:proofErr w:type="spellEnd"/>
+      <w:r>
+        <w:rPr/>
+        <w:t xml:space="preserve"> ser </w:t>
+      </w:r>
+      <w:proofErr w:type="spellStart"/>
+      <w:r>
+        <w:rPr/>
+        <w:t>realizada</w:t>
+      </w:r>
+      <w:proofErr w:type="spellEnd"/>
+      <w:r>
+        <w:rPr/>
+        <w:t xml:space="preserve"> de forma</w:t>
+      </w:r>
+      <w:r>
+        <w:rPr/>
+        <w:t xml:space="preserve"> </w:t>
+      </w:r>
+      <w:proofErr w:type="spellStart"/>
+      <w:r>
+        <w:rPr/>
+        <w:t>ordenada</w:t>
+      </w:r>
+      <w:proofErr w:type="spellEnd"/>
+      <w:r>
+        <w:rPr/>
+        <w:t xml:space="preserve">, </w:t>
+      </w:r>
+      <w:proofErr w:type="spellStart"/>
+      <w:r>
+        <w:rPr/>
+        <w:t>bidirecional</w:t>
+      </w:r>
+      <w:proofErr w:type="spellEnd"/>
+      <w:r>
+        <w:rPr/>
+        <w:t xml:space="preserve"> e</w:t>
+      </w:r>
+      <w:r>
+        <w:rPr/>
+        <w:t xml:space="preserve"> </w:t>
+      </w:r>
+      <w:proofErr w:type="spellStart"/>
+      <w:r>
+        <w:rPr/>
+        <w:t>consideravelmente</w:t>
+      </w:r>
+      <w:proofErr w:type="spellEnd"/>
+      <w:r>
+        <w:rPr/>
+        <w:t xml:space="preserve"> </w:t>
+      </w:r>
+      <w:proofErr w:type="spellStart"/>
+      <w:r>
+        <w:rPr/>
+        <w:t>confiável</w:t>
+      </w:r>
+      <w:proofErr w:type="spellEnd"/>
+      <w:r>
+        <w:rPr/>
+        <w:t xml:space="preserve">, </w:t>
+      </w:r>
+      <w:proofErr w:type="spellStart"/>
+      <w:r>
+        <w:rPr/>
+        <w:t>onde</w:t>
+      </w:r>
+      <w:proofErr w:type="spellEnd"/>
+      <w:r>
+        <w:rPr/>
+        <w:t xml:space="preserve"> </w:t>
+      </w:r>
+      <w:proofErr w:type="spellStart"/>
+      <w:r>
+        <w:rPr/>
+        <w:t>os</w:t>
+      </w:r>
+      <w:proofErr w:type="spellEnd"/>
+      <w:r>
+        <w:rPr/>
+        <w:t xml:space="preserve"> </w:t>
+      </w:r>
+      <w:proofErr w:type="spellStart"/>
+      <w:r>
+        <w:rPr/>
+        <w:t>pacotes</w:t>
+      </w:r>
+      <w:proofErr w:type="spellEnd"/>
+      <w:r>
+        <w:rPr/>
+        <w:t xml:space="preserve"> </w:t>
+      </w:r>
+      <w:proofErr w:type="spellStart"/>
+      <w:r>
+        <w:rPr/>
+        <w:t>transmitidos</w:t>
+      </w:r>
+      <w:proofErr w:type="spellEnd"/>
+      <w:r>
+        <w:rPr/>
+        <w:t xml:space="preserve"> </w:t>
+      </w:r>
+      <w:proofErr w:type="spellStart"/>
+      <w:r>
+        <w:rPr/>
+        <w:t>possuem</w:t>
+      </w:r>
+      <w:proofErr w:type="spellEnd"/>
+      <w:r>
+        <w:rPr/>
+        <w:t xml:space="preserve"> um bit de </w:t>
+      </w:r>
+      <w:proofErr w:type="spellStart"/>
+      <w:r>
+        <w:rPr/>
+        <w:t>reconhecimento</w:t>
+      </w:r>
+      <w:proofErr w:type="spellEnd"/>
+      <w:r>
+        <w:rPr/>
+        <w:t xml:space="preserve">, </w:t>
+      </w:r>
+      <w:proofErr w:type="spellStart"/>
+      <w:r>
+        <w:rPr/>
+        <w:t>conhecido</w:t>
+      </w:r>
+      <w:proofErr w:type="spellEnd"/>
+      <w:r>
+        <w:rPr/>
+        <w:t xml:space="preserve"> </w:t>
+      </w:r>
+      <w:proofErr w:type="spellStart"/>
+      <w:r>
+        <w:rPr/>
+        <w:t>como</w:t>
+      </w:r>
+      <w:proofErr w:type="spellEnd"/>
+      <w:r>
+        <w:rPr/>
+        <w:t xml:space="preserve"> Ack.</w:t>
+      </w:r>
+    </w:p>
+    <w:p>
+      <w:pPr>
+        <w:pStyle w:val="Corpodetexto"/>
+      </w:pPr>
+      <w:r>
+        <w:rPr/>
+        <w:t xml:space="preserve">O IRC </w:t>
+      </w:r>
+      <w:proofErr w:type="spellStart"/>
+      <w:r>
+        <w:rPr/>
+        <w:t>foi</w:t>
+      </w:r>
+      <w:proofErr w:type="spellEnd"/>
+      <w:r>
+        <w:rPr/>
+        <w:t xml:space="preserve"> </w:t>
+      </w:r>
+      <w:proofErr w:type="spellStart"/>
+      <w:r>
+        <w:rPr/>
+        <w:t>criado</w:t>
+      </w:r>
+      <w:proofErr w:type="spellEnd"/>
+      <w:r>
+        <w:rPr/>
+        <w:t xml:space="preserve"> </w:t>
+      </w:r>
+      <w:proofErr w:type="spellStart"/>
+      <w:r>
+        <w:rPr/>
+        <w:t>em</w:t>
+      </w:r>
+      <w:proofErr w:type="spellEnd"/>
+      <w:r>
+        <w:rPr/>
+        <w:t xml:space="preserve"> 1998 e </w:t>
+      </w:r>
+      <w:proofErr w:type="spellStart"/>
+      <w:r>
+        <w:rPr/>
+        <w:t>já</w:t>
+      </w:r>
+      <w:proofErr w:type="spellEnd"/>
+      <w:r>
+        <w:rPr/>
+        <w:t xml:space="preserve"> </w:t>
+      </w:r>
+      <w:proofErr w:type="spellStart"/>
+      <w:r>
+        <w:rPr/>
+        <w:t>passou</w:t>
+      </w:r>
+      <w:proofErr w:type="spellEnd"/>
+      <w:r>
+        <w:rPr/>
+        <w:t xml:space="preserve"> </w:t>
+      </w:r>
+      <w:proofErr w:type="spellStart"/>
+      <w:r>
+        <w:rPr/>
+        <w:t>por</w:t>
+      </w:r>
+      <w:proofErr w:type="spellEnd"/>
+      <w:r>
+        <w:rPr/>
+        <w:t xml:space="preserve"> </w:t>
+      </w:r>
+      <w:proofErr w:type="spellStart"/>
+      <w:r>
+        <w:rPr/>
+        <w:t>diversas</w:t>
+      </w:r>
+      <w:proofErr w:type="spellEnd"/>
+      <w:r>
+        <w:rPr/>
+        <w:t xml:space="preserve"> </w:t>
+      </w:r>
+      <w:proofErr w:type="spellStart"/>
+      <w:r>
+        <w:rPr/>
+        <w:t>mudanças</w:t>
+      </w:r>
+      <w:proofErr w:type="spellEnd"/>
+      <w:r>
+        <w:rPr/>
+        <w:t xml:space="preserve"> </w:t>
+      </w:r>
+      <w:proofErr w:type="spellStart"/>
+      <w:r>
+        <w:rPr/>
+        <w:t>desde</w:t>
+      </w:r>
+      <w:proofErr w:type="spellEnd"/>
+      <w:r>
+        <w:rPr/>
+        <w:t xml:space="preserve"> </w:t>
+      </w:r>
+      <w:proofErr w:type="spellStart"/>
+      <w:r>
+        <w:rPr/>
+        <w:t>sua</w:t>
+      </w:r>
+      <w:proofErr w:type="spellEnd"/>
+      <w:r>
+        <w:rPr/>
+        <w:t xml:space="preserve"> </w:t>
+      </w:r>
+      <w:proofErr w:type="spellStart"/>
+      <w:r>
+        <w:rPr/>
+        <w:t>primeira</w:t>
+      </w:r>
+      <w:proofErr w:type="spellEnd"/>
+      <w:r>
+        <w:rPr/>
+        <w:t xml:space="preserve"> </w:t>
+      </w:r>
+      <w:proofErr w:type="spellStart"/>
+      <w:r>
+        <w:rPr/>
+        <w:t>publicação</w:t>
+      </w:r>
+      <w:proofErr w:type="spellEnd"/>
+      <w:r>
+        <w:rPr/>
+        <w:t xml:space="preserve">, </w:t>
+      </w:r>
+      <w:proofErr w:type="spellStart"/>
+      <w:r>
+        <w:rPr/>
+        <w:t>existindo</w:t>
+      </w:r>
+      <w:proofErr w:type="spellEnd"/>
+      <w:r>
+        <w:rPr/>
+        <w:t xml:space="preserve"> </w:t>
+      </w:r>
+      <w:proofErr w:type="spellStart"/>
+      <w:r>
+        <w:rPr/>
+        <w:t>mais</w:t>
+      </w:r>
+      <w:proofErr w:type="spellEnd"/>
+      <w:r>
+        <w:rPr/>
+        <w:t xml:space="preserve"> de </w:t>
+      </w:r>
+      <w:proofErr w:type="spellStart"/>
+      <w:r>
+        <w:rPr/>
+        <w:t>uma</w:t>
+      </w:r>
+      <w:proofErr w:type="spellEnd"/>
+      <w:r>
+        <w:rPr/>
+        <w:t xml:space="preserve"> Request for Comments (RFC) para </w:t>
+      </w:r>
+      <w:proofErr w:type="spellStart"/>
+      <w:r>
+        <w:rPr/>
+        <w:t>descrevê</w:t>
+      </w:r>
+      <w:proofErr w:type="spellEnd"/>
+      <w:r>
+        <w:rPr/>
+        <w:t xml:space="preserve">-lo. O IRC </w:t>
+      </w:r>
+      <w:proofErr w:type="spellStart"/>
+      <w:r>
+        <w:rPr/>
+        <w:t>moderno</w:t>
+      </w:r>
+      <w:proofErr w:type="spellEnd"/>
+      <w:r>
+        <w:rPr/>
+        <w:t xml:space="preserve"> </w:t>
+      </w:r>
+      <w:proofErr w:type="spellStart"/>
+      <w:r>
+        <w:rPr/>
+        <w:t>possui</w:t>
+      </w:r>
+      <w:proofErr w:type="spellEnd"/>
+      <w:r>
+        <w:rPr/>
+        <w:t xml:space="preserve"> </w:t>
+      </w:r>
+      <w:proofErr w:type="spellStart"/>
+      <w:r>
+        <w:rPr/>
+        <w:t>uma</w:t>
+      </w:r>
+      <w:proofErr w:type="spellEnd"/>
+      <w:r>
+        <w:rPr/>
+        <w:t xml:space="preserve"> </w:t>
+      </w:r>
+      <w:proofErr w:type="spellStart"/>
+      <w:r>
+        <w:rPr/>
+        <w:t>infinidade</w:t>
+      </w:r>
+      <w:proofErr w:type="spellEnd"/>
+      <w:r>
+        <w:rPr/>
+        <w:t xml:space="preserve"> de </w:t>
+      </w:r>
+      <w:proofErr w:type="spellStart"/>
+      <w:r>
+        <w:rPr/>
+        <w:t>recursos</w:t>
+      </w:r>
+      <w:proofErr w:type="spellEnd"/>
+      <w:r>
+        <w:rPr/>
+        <w:t xml:space="preserve">, tais </w:t>
+      </w:r>
+      <w:proofErr w:type="spellStart"/>
+      <w:r>
+        <w:rPr/>
+        <w:t>quais</w:t>
+      </w:r>
+      <w:proofErr w:type="spellEnd"/>
+      <w:r>
+        <w:rPr/>
+        <w:t xml:space="preserve"> a </w:t>
+      </w:r>
+      <w:proofErr w:type="spellStart"/>
+      <w:r>
+        <w:rPr/>
+        <w:t>presença</w:t>
+      </w:r>
+      <w:proofErr w:type="spellEnd"/>
+      <w:r>
+        <w:rPr/>
+        <w:t xml:space="preserve"> de bots, para </w:t>
+      </w:r>
+      <w:proofErr w:type="spellStart"/>
+      <w:r>
+        <w:rPr/>
+        <w:t>facilitar</w:t>
+      </w:r>
+      <w:proofErr w:type="spellEnd"/>
+      <w:r>
+        <w:rPr/>
+        <w:t xml:space="preserve"> </w:t>
+      </w:r>
+      <w:proofErr w:type="spellStart"/>
+      <w:r>
+        <w:rPr/>
+        <w:t>algumas</w:t>
+      </w:r>
+      <w:proofErr w:type="spellEnd"/>
+      <w:r>
+        <w:rPr/>
+        <w:t xml:space="preserve"> </w:t>
+      </w:r>
+      <w:proofErr w:type="spellStart"/>
+      <w:r>
+        <w:rPr/>
+        <w:t>operações</w:t>
+      </w:r>
+      <w:proofErr w:type="spellEnd"/>
+      <w:r>
+        <w:rPr/>
+        <w:t xml:space="preserve"> do </w:t>
+      </w:r>
+      <w:proofErr w:type="spellStart"/>
+      <w:r>
+        <w:rPr/>
+        <w:t>servidor</w:t>
+      </w:r>
+      <w:proofErr w:type="spellEnd"/>
+      <w:r>
+        <w:rPr/>
+        <w:t xml:space="preserve">, e a </w:t>
+      </w:r>
+      <w:proofErr w:type="spellStart"/>
+      <w:r>
+        <w:rPr/>
+        <w:t>detecção</w:t>
+      </w:r>
+      <w:proofErr w:type="spellEnd"/>
+      <w:r>
+        <w:rPr/>
+        <w:t xml:space="preserve"> de proxy, para </w:t>
+      </w:r>
+      <w:proofErr w:type="spellStart"/>
+      <w:r>
+        <w:rPr/>
+        <w:t>arbitrar</w:t>
+      </w:r>
+      <w:proofErr w:type="spellEnd"/>
+      <w:r>
+        <w:rPr/>
+        <w:t xml:space="preserve"> a </w:t>
+      </w:r>
+      <w:proofErr w:type="spellStart"/>
+      <w:r>
+        <w:rPr/>
+        <w:t>conexão</w:t>
+      </w:r>
+      <w:proofErr w:type="spellEnd"/>
+      <w:r>
+        <w:rPr/>
+        <w:t xml:space="preserve"> com um </w:t>
+      </w:r>
+      <w:proofErr w:type="spellStart"/>
+      <w:r>
+        <w:rPr/>
+        <w:t>usuário</w:t>
+      </w:r>
+      <w:proofErr w:type="spellEnd"/>
+      <w:r>
+        <w:rPr/>
+        <w:t xml:space="preserve"> </w:t>
+      </w:r>
+      <w:proofErr w:type="spellStart"/>
+      <w:r>
+        <w:rPr/>
+        <w:t>detentor</w:t>
+      </w:r>
+      <w:proofErr w:type="spellEnd"/>
+      <w:r>
+        <w:rPr/>
+        <w:t xml:space="preserve"> de um </w:t>
+      </w:r>
+      <w:proofErr w:type="spellStart"/>
+      <w:r>
+        <w:rPr/>
+        <w:t>servidor</w:t>
+      </w:r>
+      <w:proofErr w:type="spellEnd"/>
+      <w:r>
+        <w:rPr/>
+        <w:t xml:space="preserve"> proxy </w:t>
+      </w:r>
+      <w:proofErr w:type="spellStart"/>
+      <w:r>
+        <w:rPr/>
+        <w:t>inseguro</w:t>
+      </w:r>
+      <w:proofErr w:type="spellEnd"/>
+      <w:r>
+        <w:rPr/>
+        <w:t xml:space="preserve">. </w:t>
+      </w:r>
+      <w:proofErr w:type="spellStart"/>
+      <w:r>
+        <w:rPr/>
+        <w:t>Todavia</w:t>
+      </w:r>
+      <w:proofErr w:type="spellEnd"/>
+      <w:r>
+        <w:rPr/>
+        <w:t>,</w:t>
+      </w:r>
+      <w:r>
+        <w:rPr/>
+        <w:t xml:space="preserve"> </w:t>
+      </w:r>
+      <w:proofErr w:type="spellStart"/>
+      <w:r>
+        <w:rPr/>
+        <w:t>alguns</w:t>
+      </w:r>
+      <w:proofErr w:type="spellEnd"/>
+      <w:r>
+        <w:rPr/>
+        <w:t xml:space="preserve"> </w:t>
+      </w:r>
+      <w:proofErr w:type="spellStart"/>
+      <w:r>
+        <w:rPr/>
+        <w:t>padrões</w:t>
+      </w:r>
+      <w:proofErr w:type="spellEnd"/>
+      <w:r>
+        <w:rPr/>
+        <w:t xml:space="preserve"> entre as </w:t>
+      </w:r>
+      <w:proofErr w:type="spellStart"/>
+      <w:r>
+        <w:rPr/>
+        <w:t>implementações</w:t>
+      </w:r>
+      <w:proofErr w:type="spellEnd"/>
+      <w:r>
+        <w:rPr/>
+        <w:t xml:space="preserve"> do IRC </w:t>
+      </w:r>
+      <w:proofErr w:type="spellStart"/>
+      <w:r>
+        <w:rPr/>
+        <w:t>ainda</w:t>
+      </w:r>
+      <w:proofErr w:type="spellEnd"/>
+      <w:r>
+        <w:rPr/>
+        <w:t xml:space="preserve"> se </w:t>
+      </w:r>
+      <w:proofErr w:type="spellStart"/>
+      <w:r>
+        <w:rPr/>
+        <w:t>segue</w:t>
+      </w:r>
+      <w:r>
+        <w:rPr/>
+        <w:t>m</w:t>
+      </w:r>
+      <w:proofErr w:type="spellEnd"/>
+      <w:r>
+        <w:rPr/>
+        <w:t xml:space="preserve">, e </w:t>
+      </w:r>
+      <w:proofErr w:type="spellStart"/>
+      <w:r>
+        <w:rPr/>
+        <w:t>dentre</w:t>
+      </w:r>
+      <w:proofErr w:type="spellEnd"/>
+      <w:r>
+        <w:rPr/>
+        <w:t xml:space="preserve"> </w:t>
+      </w:r>
+      <w:proofErr w:type="spellStart"/>
+      <w:r>
+        <w:rPr/>
+        <w:t>elas</w:t>
+      </w:r>
+      <w:proofErr w:type="spellEnd"/>
+      <w:r>
+        <w:rPr/>
+        <w:t>:</w:t>
+      </w:r>
+      <w:r>
+        <w:rPr/>
+        <w:t xml:space="preserve"> </w:t>
+      </w:r>
+      <w:r>
+        <w:rPr/>
+        <w:t>a</w:t>
+      </w:r>
+      <w:r>
+        <w:rPr/>
+        <w:t xml:space="preserve"> </w:t>
+      </w:r>
+      <w:proofErr w:type="spellStart"/>
+      <w:r>
+        <w:rPr/>
+        <w:t>utilização</w:t>
+      </w:r>
+      <w:proofErr w:type="spellEnd"/>
+      <w:r>
+        <w:rPr/>
+        <w:t xml:space="preserve"> da porta TCP 6667 </w:t>
+      </w:r>
+      <w:proofErr w:type="spellStart"/>
+      <w:r>
+        <w:rPr/>
+        <w:t>ou</w:t>
+      </w:r>
+      <w:proofErr w:type="spellEnd"/>
+      <w:r>
+        <w:rPr/>
+        <w:t xml:space="preserve"> </w:t>
+      </w:r>
+      <w:proofErr w:type="spellStart"/>
+      <w:r>
+        <w:rPr/>
+        <w:t>semelhantes</w:t>
+      </w:r>
+      <w:proofErr w:type="spellEnd"/>
+      <w:r>
+        <w:rPr/>
+        <w:t>;</w:t>
+      </w:r>
+      <w:r>
+        <w:rPr/>
+        <w:t xml:space="preserve"> a </w:t>
+      </w:r>
+      <w:proofErr w:type="spellStart"/>
+      <w:r>
+        <w:rPr/>
+        <w:t>presença</w:t>
+      </w:r>
+      <w:proofErr w:type="spellEnd"/>
+      <w:r>
+        <w:rPr/>
+        <w:t xml:space="preserve"> de </w:t>
+      </w:r>
+      <w:proofErr w:type="spellStart"/>
+      <w:r>
+        <w:rPr/>
+        <w:t>canais</w:t>
+      </w:r>
+      <w:proofErr w:type="spellEnd"/>
+      <w:r>
+        <w:rPr/>
+        <w:t xml:space="preserve"> de </w:t>
+      </w:r>
+      <w:proofErr w:type="spellStart"/>
+      <w:r>
+        <w:rPr/>
+        <w:t>comunicaçã</w:t>
+      </w:r>
+      <w:r>
+        <w:rPr/>
+        <w:t>o</w:t>
+      </w:r>
+      <w:proofErr w:type="spellEnd"/>
+      <w:r>
+        <w:rPr/>
+        <w:t>;</w:t>
+      </w:r>
+      <w:r>
+        <w:rPr/>
+        <w:t xml:space="preserve"> a </w:t>
+      </w:r>
+      <w:proofErr w:type="spellStart"/>
+      <w:r>
+        <w:rPr/>
+        <w:t>possibilidade</w:t>
+      </w:r>
+      <w:proofErr w:type="spellEnd"/>
+      <w:r>
+        <w:rPr/>
+        <w:t xml:space="preserve"> do </w:t>
+      </w:r>
+      <w:proofErr w:type="spellStart"/>
+      <w:r>
+        <w:rPr/>
+        <w:t>usuário</w:t>
+      </w:r>
+      <w:proofErr w:type="spellEnd"/>
+      <w:r>
+        <w:rPr/>
+        <w:t xml:space="preserve"> registrar um </w:t>
+      </w:r>
+      <w:proofErr w:type="spellStart"/>
+      <w:r>
+        <w:rPr/>
+        <w:t>apelido</w:t>
+      </w:r>
+      <w:proofErr w:type="spellEnd"/>
+      <w:r>
+        <w:rPr/>
+        <w:t xml:space="preserve"> no bate-</w:t>
+      </w:r>
+      <w:proofErr w:type="spellStart"/>
+      <w:r>
+        <w:rPr/>
+        <w:t>papo</w:t>
+      </w:r>
+      <w:proofErr w:type="spellEnd"/>
+      <w:r>
+        <w:rPr/>
+        <w:t>;</w:t>
+      </w:r>
+      <w:r>
+        <w:rPr/>
+        <w:t xml:space="preserve"> </w:t>
+      </w:r>
+      <w:r>
+        <w:rPr/>
+        <w:t xml:space="preserve">a </w:t>
+      </w:r>
+      <w:proofErr w:type="spellStart"/>
+      <w:r>
+        <w:rPr/>
+        <w:t>possibiliade</w:t>
+      </w:r>
+      <w:proofErr w:type="spellEnd"/>
+      <w:r>
+        <w:rPr/>
+        <w:t xml:space="preserve"> do cliente </w:t>
+      </w:r>
+      <w:proofErr w:type="spellStart"/>
+      <w:r>
+        <w:rPr/>
+        <w:t>enviar</w:t>
+      </w:r>
+      <w:proofErr w:type="spellEnd"/>
+      <w:r>
+        <w:rPr/>
+        <w:t xml:space="preserve"> </w:t>
+      </w:r>
+      <w:proofErr w:type="spellStart"/>
+      <w:r>
+        <w:rPr/>
+        <w:t>uma</w:t>
+      </w:r>
+      <w:proofErr w:type="spellEnd"/>
+      <w:r>
+        <w:rPr/>
+        <w:t xml:space="preserve"> </w:t>
+      </w:r>
+      <w:proofErr w:type="spellStart"/>
+      <w:r>
+        <w:rPr/>
+        <w:t>mensagem</w:t>
+      </w:r>
+      <w:proofErr w:type="spellEnd"/>
+      <w:r>
+        <w:rPr/>
+        <w:t xml:space="preserve"> </w:t>
+      </w:r>
+      <w:proofErr w:type="spellStart"/>
+      <w:r>
+        <w:rPr/>
+        <w:t>privada</w:t>
+      </w:r>
+      <w:proofErr w:type="spellEnd"/>
+      <w:r>
+        <w:rPr/>
+        <w:t xml:space="preserve"> para um </w:t>
+      </w:r>
+      <w:proofErr w:type="spellStart"/>
+      <w:r>
+        <w:rPr/>
+        <w:t>usuário</w:t>
+      </w:r>
+      <w:proofErr w:type="spellEnd"/>
+      <w:r>
+        <w:rPr/>
+        <w:t xml:space="preserve"> </w:t>
+      </w:r>
+      <w:proofErr w:type="spellStart"/>
+      <w:r>
+        <w:rPr/>
+        <w:t>específico</w:t>
+      </w:r>
+      <w:proofErr w:type="spellEnd"/>
+      <w:r>
+        <w:rPr/>
+        <w:t xml:space="preserve">, entre </w:t>
+      </w:r>
+      <w:proofErr w:type="spellStart"/>
+      <w:r>
+        <w:rPr/>
+        <w:t>outras</w:t>
+      </w:r>
+      <w:proofErr w:type="spellEnd"/>
+      <w:r>
+        <w:rPr/>
+        <w:t xml:space="preserve"> fun</w:t>
+      </w:r>
+      <w:r>
+        <w:rPr/>
+        <w:t>cionalidades</w:t>
+      </w:r>
+      <w:r>
+        <w:rPr/>
+        <w:t>.</w:t>
+      </w:r>
+    </w:p>
+    <w:p>
+      <w:pPr>
+        <w:pStyle w:val="Corpodetexto"/>
+      </w:pPr>
+      <w:proofErr w:type="spellStart"/>
+      <w:r>
+        <w:rPr/>
+        <w:t>Ademais</w:t>
+      </w:r>
+      <w:proofErr w:type="spellEnd"/>
+      <w:r>
+        <w:rPr/>
+        <w:t xml:space="preserve">, </w:t>
+      </w:r>
+      <w:proofErr w:type="spellStart"/>
+      <w:r>
+        <w:rPr/>
+        <w:t>pelo</w:t>
+      </w:r>
+      <w:proofErr w:type="spellEnd"/>
+      <w:r>
+        <w:rPr/>
+        <w:t xml:space="preserve"> </w:t>
+      </w:r>
+      <w:proofErr w:type="spellStart"/>
+      <w:r>
+        <w:rPr/>
+        <w:t>lado</w:t>
+      </w:r>
+      <w:proofErr w:type="spellEnd"/>
+      <w:r>
+        <w:rPr/>
+        <w:t xml:space="preserve"> do clie</w:t>
+      </w:r>
+      <w:r>
+        <w:rPr/>
+        <w:t xml:space="preserve">nte, </w:t>
+      </w:r>
+      <w:proofErr w:type="spellStart"/>
+      <w:r>
+        <w:rPr/>
+        <w:t>tal</w:t>
+      </w:r>
+      <w:proofErr w:type="spellEnd"/>
+      <w:r>
+        <w:rPr/>
+        <w:t xml:space="preserve"> </w:t>
+      </w:r>
+      <w:proofErr w:type="spellStart"/>
+      <w:r>
+        <w:rPr/>
+        <w:t>usuário</w:t>
+      </w:r>
+      <w:proofErr w:type="spellEnd"/>
+      <w:r>
+        <w:rPr/>
+        <w:t xml:space="preserve"> </w:t>
+      </w:r>
+      <w:proofErr w:type="spellStart"/>
+      <w:r>
+        <w:rPr/>
+        <w:t>pode</w:t>
+      </w:r>
+      <w:proofErr w:type="spellEnd"/>
+      <w:r>
+        <w:rPr/>
+        <w:t xml:space="preserve"> ser </w:t>
+      </w:r>
+      <w:proofErr w:type="spellStart"/>
+      <w:r>
+        <w:rPr/>
+        <w:t>ex</w:t>
+      </w:r>
+      <w:r>
+        <w:rPr/>
+        <w:t>ecutado</w:t>
+      </w:r>
+      <w:proofErr w:type="spellEnd"/>
+      <w:r>
+        <w:rPr/>
+        <w:t xml:space="preserve"> </w:t>
+      </w:r>
+      <w:proofErr w:type="spellStart"/>
+      <w:r>
+        <w:rPr/>
+        <w:t>nos</w:t>
+      </w:r>
+      <w:proofErr w:type="spellEnd"/>
+      <w:r>
+        <w:rPr/>
+        <w:t xml:space="preserve"> </w:t>
+      </w:r>
+      <w:proofErr w:type="spellStart"/>
+      <w:r>
+        <w:rPr/>
+        <w:t>mais</w:t>
+      </w:r>
+      <w:proofErr w:type="spellEnd"/>
+      <w:r>
+        <w:rPr/>
+        <w:t xml:space="preserve"> </w:t>
+      </w:r>
+      <w:proofErr w:type="spellStart"/>
+      <w:r>
+        <w:rPr/>
+        <w:t>variados</w:t>
+      </w:r>
+      <w:proofErr w:type="spellEnd"/>
+      <w:r>
+        <w:rPr/>
+        <w:t xml:space="preserve"> </w:t>
+      </w:r>
+      <w:proofErr w:type="spellStart"/>
+      <w:r>
+        <w:rPr/>
+        <w:t>tipos</w:t>
+      </w:r>
+      <w:proofErr w:type="spellEnd"/>
+      <w:r>
+        <w:rPr/>
+        <w:t xml:space="preserve"> de </w:t>
+      </w:r>
+      <w:proofErr w:type="spellStart"/>
+      <w:r>
+        <w:rPr/>
+        <w:t>máquinas</w:t>
+      </w:r>
+      <w:proofErr w:type="spellEnd"/>
+      <w:r>
+        <w:rPr/>
+        <w:t>, tanto com</w:t>
+      </w:r>
+      <w:r>
+        <w:rPr/>
+        <w:t xml:space="preserve"> </w:t>
+      </w:r>
+      <w:proofErr w:type="spellStart"/>
+      <w:r>
+        <w:rPr/>
+        <w:t>diferentes</w:t>
+      </w:r>
+      <w:proofErr w:type="spellEnd"/>
+      <w:r>
+        <w:rPr/>
+        <w:t xml:space="preserve"> </w:t>
+      </w:r>
+      <w:proofErr w:type="spellStart"/>
+      <w:r>
+        <w:rPr/>
+        <w:t>hardware</w:t>
+      </w:r>
+      <w:r>
+        <w:rPr/>
+        <w:t>s</w:t>
+      </w:r>
+      <w:proofErr w:type="spellEnd"/>
+      <w:r>
+        <w:rPr/>
+        <w:t>,</w:t>
+      </w:r>
+      <w:r>
+        <w:rPr/>
+        <w:t xml:space="preserve"> </w:t>
+      </w:r>
+      <w:proofErr w:type="spellStart"/>
+      <w:r>
+        <w:rPr/>
+        <w:t>como</w:t>
+      </w:r>
+      <w:proofErr w:type="spellEnd"/>
+      <w:r>
+        <w:rPr/>
+        <w:t xml:space="preserve"> </w:t>
+      </w:r>
+      <w:r>
+        <w:rPr/>
+        <w:t>um desktop</w:t>
+      </w:r>
+      <w:r>
+        <w:rPr/>
+        <w:t xml:space="preserve"> </w:t>
+      </w:r>
+      <w:proofErr w:type="spellStart"/>
+      <w:r>
+        <w:rPr/>
+        <w:t>ou</w:t>
+      </w:r>
+      <w:proofErr w:type="spellEnd"/>
+      <w:r>
+        <w:rPr/>
+        <w:t xml:space="preserve"> um smartphone</w:t>
+      </w:r>
+      <w:r>
+        <w:rPr/>
+        <w:t>,</w:t>
+      </w:r>
+      <w:r>
+        <w:rPr/>
+        <w:t xml:space="preserve"> </w:t>
+      </w:r>
+      <w:proofErr w:type="spellStart"/>
+      <w:r>
+        <w:rPr/>
+        <w:t>quanto</w:t>
+      </w:r>
+      <w:proofErr w:type="spellEnd"/>
+      <w:r>
+        <w:rPr/>
+        <w:t xml:space="preserve"> com </w:t>
+      </w:r>
+      <w:proofErr w:type="spellStart"/>
+      <w:r>
+        <w:rPr/>
+        <w:t>diferentes</w:t>
+      </w:r>
+      <w:proofErr w:type="spellEnd"/>
+      <w:r>
+        <w:rPr/>
+        <w:t xml:space="preserve"> </w:t>
+      </w:r>
+      <w:proofErr w:type="spellStart"/>
+      <w:r>
+        <w:rPr/>
+        <w:t>softwares</w:t>
+      </w:r>
+      <w:proofErr w:type="spellEnd"/>
+      <w:r>
+        <w:rPr/>
+        <w:t xml:space="preserve">, </w:t>
+      </w:r>
+      <w:proofErr w:type="spellStart"/>
+      <w:r>
+        <w:rPr/>
+        <w:t>como</w:t>
+      </w:r>
+      <w:proofErr w:type="spellEnd"/>
+      <w:r>
+        <w:rPr/>
+        <w:t xml:space="preserve"> </w:t>
+      </w:r>
+      <w:proofErr w:type="spellStart"/>
+      <w:r>
+        <w:rPr/>
+        <w:t>sistemas</w:t>
+      </w:r>
+      <w:proofErr w:type="spellEnd"/>
+      <w:r>
+        <w:rPr/>
+        <w:t xml:space="preserve"> </w:t>
+      </w:r>
+      <w:proofErr w:type="spellStart"/>
+      <w:r>
+        <w:rPr/>
+        <w:t>operacionais</w:t>
+      </w:r>
+      <w:proofErr w:type="spellEnd"/>
+      <w:r>
+        <w:rPr/>
+        <w:t xml:space="preserve"> Windows</w:t>
+      </w:r>
+      <w:r>
+        <w:rPr/>
+        <w:t xml:space="preserve"> </w:t>
+      </w:r>
+      <w:proofErr w:type="spellStart"/>
+      <w:r>
+        <w:rPr/>
+        <w:t>ou</w:t>
+      </w:r>
+      <w:proofErr w:type="spellEnd"/>
+      <w:r>
+        <w:rPr/>
+        <w:t xml:space="preserve"> Linux</w:t>
+      </w:r>
+      <w:r>
+        <w:rPr/>
+        <w:t xml:space="preserve">. </w:t>
+      </w:r>
+      <w:r>
+        <w:rPr/>
+        <w:t xml:space="preserve">Sob </w:t>
+      </w:r>
+      <w:proofErr w:type="spellStart"/>
+      <w:r>
+        <w:rPr/>
+        <w:t>esse</w:t>
+      </w:r>
+      <w:proofErr w:type="spellEnd"/>
+      <w:r>
+        <w:rPr/>
+        <w:t xml:space="preserve"> </w:t>
+      </w:r>
+      <w:proofErr w:type="spellStart"/>
+      <w:r>
+        <w:rPr/>
+        <w:t>viés</w:t>
+      </w:r>
+      <w:proofErr w:type="spellEnd"/>
+      <w:r>
+        <w:rPr/>
+        <w:t>,</w:t>
+      </w:r>
+      <w:r>
+        <w:rPr/>
+        <w:t xml:space="preserve"> </w:t>
+      </w:r>
+      <w:r>
+        <w:rPr/>
+        <w:t xml:space="preserve">o </w:t>
+      </w:r>
+      <w:proofErr w:type="spellStart"/>
+      <w:r>
+        <w:rPr/>
+        <w:t>participante</w:t>
+      </w:r>
+      <w:proofErr w:type="spellEnd"/>
+      <w:r>
+        <w:rPr/>
+        <w:t xml:space="preserve"> do bate-</w:t>
+      </w:r>
+      <w:proofErr w:type="spellStart"/>
+      <w:r>
+        <w:rPr/>
+        <w:t>papo</w:t>
+      </w:r>
+      <w:proofErr w:type="spellEnd"/>
+      <w:r>
+        <w:rPr/>
+        <w:t xml:space="preserve"> IRC</w:t>
+      </w:r>
+      <w:r>
+        <w:rPr/>
+        <w:t xml:space="preserve"> </w:t>
+      </w:r>
+      <w:proofErr w:type="spellStart"/>
+      <w:r>
+        <w:rPr/>
+        <w:t>estará</w:t>
+      </w:r>
+      <w:proofErr w:type="spellEnd"/>
+      <w:r>
+        <w:rPr/>
+        <w:t xml:space="preserve"> </w:t>
+      </w:r>
+      <w:proofErr w:type="spellStart"/>
+      <w:r>
+        <w:rPr/>
+        <w:t>presente</w:t>
+      </w:r>
+      <w:proofErr w:type="spellEnd"/>
+      <w:r>
+        <w:rPr/>
+        <w:t xml:space="preserve"> </w:t>
+      </w:r>
+      <w:proofErr w:type="spellStart"/>
+      <w:r>
+        <w:rPr/>
+        <w:t>na</w:t>
+      </w:r>
+      <w:proofErr w:type="spellEnd"/>
+      <w:r>
+        <w:rPr/>
+        <w:t xml:space="preserve"> </w:t>
+      </w:r>
+      <w:proofErr w:type="spellStart"/>
+      <w:r>
+        <w:rPr/>
+        <w:t>aplicação</w:t>
+      </w:r>
+      <w:proofErr w:type="spellEnd"/>
+      <w:r>
+        <w:rPr/>
+        <w:t xml:space="preserve"> </w:t>
+      </w:r>
+      <w:r>
+        <w:rPr/>
+        <w:t xml:space="preserve">com </w:t>
+      </w:r>
+      <w:proofErr w:type="spellStart"/>
+      <w:r>
+        <w:rPr/>
+        <w:t>certas</w:t>
+      </w:r>
+      <w:proofErr w:type="spellEnd"/>
+      <w:r>
+        <w:rPr/>
+        <w:t xml:space="preserve"> </w:t>
+      </w:r>
+      <w:proofErr w:type="spellStart"/>
+      <w:r>
+        <w:rPr/>
+        <w:t>atribuições</w:t>
+      </w:r>
+      <w:proofErr w:type="spellEnd"/>
+      <w:r>
+        <w:rPr/>
+        <w:t xml:space="preserve">, </w:t>
+      </w:r>
+      <w:proofErr w:type="spellStart"/>
+      <w:r>
+        <w:rPr/>
+        <w:t>como</w:t>
+      </w:r>
+      <w:proofErr w:type="spellEnd"/>
+      <w:r>
+        <w:rPr/>
+        <w:t xml:space="preserve"> um </w:t>
+      </w:r>
+      <w:proofErr w:type="spellStart"/>
+      <w:r>
+        <w:rPr/>
+        <w:t>identificador</w:t>
+      </w:r>
+      <w:proofErr w:type="spellEnd"/>
+      <w:r>
+        <w:rPr/>
+        <w:t xml:space="preserve"> – </w:t>
+      </w:r>
+      <w:proofErr w:type="spellStart"/>
+      <w:r>
+        <w:rPr/>
+        <w:t>podendo</w:t>
+      </w:r>
+      <w:proofErr w:type="spellEnd"/>
+      <w:r>
+        <w:rPr/>
+        <w:t xml:space="preserve"> ser </w:t>
+      </w:r>
+      <w:proofErr w:type="spellStart"/>
+      <w:r>
+        <w:rPr/>
+        <w:t>uma</w:t>
+      </w:r>
+      <w:proofErr w:type="spellEnd"/>
+      <w:r>
+        <w:rPr/>
+        <w:t xml:space="preserve"> </w:t>
+      </w:r>
+      <w:proofErr w:type="spellStart"/>
+      <w:r>
+        <w:rPr/>
+        <w:t>máscara</w:t>
+      </w:r>
+      <w:proofErr w:type="spellEnd"/>
+      <w:r>
+        <w:rPr/>
+        <w:t xml:space="preserve"> de </w:t>
+      </w:r>
+      <w:r>
+        <w:rPr/>
+        <w:t xml:space="preserve">host -, um </w:t>
+      </w:r>
+      <w:proofErr w:type="spellStart"/>
+      <w:r>
+        <w:rPr/>
+        <w:t>apelido</w:t>
+      </w:r>
+      <w:proofErr w:type="spellEnd"/>
+      <w:r>
+        <w:rPr/>
+        <w:t xml:space="preserve">, um </w:t>
+      </w:r>
+      <w:proofErr w:type="spellStart"/>
+      <w:r>
+        <w:rPr/>
+        <w:t>nome</w:t>
+      </w:r>
+      <w:proofErr w:type="spellEnd"/>
+      <w:r>
+        <w:rPr/>
+        <w:t xml:space="preserve"> de </w:t>
+      </w:r>
+      <w:proofErr w:type="spellStart"/>
+      <w:r>
+        <w:rPr/>
+        <w:t>usuário</w:t>
+      </w:r>
+      <w:proofErr w:type="spellEnd"/>
+      <w:r>
+        <w:rPr/>
+        <w:t xml:space="preserve"> e o </w:t>
+      </w:r>
+      <w:proofErr w:type="spellStart"/>
+      <w:r>
+        <w:rPr/>
+        <w:t>nome</w:t>
+      </w:r>
+      <w:proofErr w:type="spellEnd"/>
+      <w:r>
+        <w:rPr/>
+        <w:t xml:space="preserve"> de </w:t>
+      </w:r>
+      <w:proofErr w:type="spellStart"/>
+      <w:r>
+        <w:rPr/>
+        <w:t>seu</w:t>
+      </w:r>
+      <w:proofErr w:type="spellEnd"/>
+      <w:r>
+        <w:rPr/>
+        <w:t xml:space="preserve"> host</w:t>
+      </w:r>
+      <w:r>
+        <w:rPr/>
+        <w:t xml:space="preserve"> -</w:t>
+      </w:r>
+      <w:r>
+        <w:rPr/>
+        <w:t xml:space="preserve"> o qual </w:t>
+      </w:r>
+      <w:r>
+        <w:rPr/>
+        <w:t xml:space="preserve">é </w:t>
+      </w:r>
+      <w:proofErr w:type="spellStart"/>
+      <w:r>
+        <w:rPr/>
+        <w:t>recomendado</w:t>
+      </w:r>
+      <w:proofErr w:type="spellEnd"/>
+      <w:r>
+        <w:rPr/>
+        <w:t xml:space="preserve"> ser </w:t>
+      </w:r>
+      <w:proofErr w:type="spellStart"/>
+      <w:r>
+        <w:rPr/>
+        <w:t>borrado</w:t>
+      </w:r>
+      <w:proofErr w:type="spellEnd"/>
+      <w:r>
+        <w:rPr/>
+        <w:t xml:space="preserve">, para </w:t>
+      </w:r>
+      <w:proofErr w:type="spellStart"/>
+      <w:r>
+        <w:rPr/>
+        <w:t>devida</w:t>
+      </w:r>
+      <w:proofErr w:type="spellEnd"/>
+      <w:r>
+        <w:rPr/>
+        <w:t xml:space="preserve"> </w:t>
+      </w:r>
+      <w:proofErr w:type="spellStart"/>
+      <w:r>
+        <w:rPr/>
+        <w:t>segurança</w:t>
+      </w:r>
+      <w:proofErr w:type="spellEnd"/>
+      <w:r>
+        <w:rPr/>
+        <w:t xml:space="preserve"> e </w:t>
+      </w:r>
+      <w:proofErr w:type="spellStart"/>
+      <w:r>
+        <w:rPr/>
+        <w:t>proteção</w:t>
+      </w:r>
+      <w:proofErr w:type="spellEnd"/>
+      <w:r>
+        <w:rPr/>
+        <w:t xml:space="preserve"> dos </w:t>
+      </w:r>
+      <w:proofErr w:type="spellStart"/>
+      <w:r>
+        <w:rPr/>
+        <w:t>clientes</w:t>
+      </w:r>
+      <w:proofErr w:type="spellEnd"/>
+      <w:r>
+        <w:rPr/>
+        <w:t>.</w:t>
+      </w:r>
+    </w:p>
+    <w:p>
+      <w:pPr>
+        <w:pStyle w:val="Corpodetexto"/>
+      </w:pPr>
+      <w:r>
+        <w:rPr/>
+        <w:t xml:space="preserve">Ao se </w:t>
+      </w:r>
+      <w:proofErr w:type="spellStart"/>
+      <w:r>
+        <w:rPr/>
+        <w:t>conectar</w:t>
+      </w:r>
+      <w:proofErr w:type="spellEnd"/>
+      <w:r>
+        <w:rPr/>
+        <w:t xml:space="preserve"> com o </w:t>
+      </w:r>
+      <w:proofErr w:type="spellStart"/>
+      <w:r>
+        <w:rPr/>
+        <w:t>servidor</w:t>
+      </w:r>
+      <w:proofErr w:type="spellEnd"/>
+      <w:r>
+        <w:rPr/>
+        <w:t xml:space="preserve">, o cliente IRC </w:t>
+      </w:r>
+      <w:proofErr w:type="spellStart"/>
+      <w:r>
+        <w:rPr/>
+        <w:t>poderá</w:t>
+      </w:r>
+      <w:proofErr w:type="spellEnd"/>
+      <w:r>
+        <w:rPr/>
+        <w:t xml:space="preserve"> </w:t>
+      </w:r>
+      <w:proofErr w:type="spellStart"/>
+      <w:r>
+        <w:rPr/>
+        <w:t>lhe</w:t>
+      </w:r>
+      <w:proofErr w:type="spellEnd"/>
+      <w:r>
+        <w:rPr/>
+        <w:t xml:space="preserve"> </w:t>
+      </w:r>
+      <w:proofErr w:type="spellStart"/>
+      <w:r>
+        <w:rPr/>
+        <w:t>enviar</w:t>
+      </w:r>
+      <w:proofErr w:type="spellEnd"/>
+      <w:r>
+        <w:rPr/>
+        <w:t xml:space="preserve"> </w:t>
+      </w:r>
+      <w:proofErr w:type="spellStart"/>
+      <w:r>
+        <w:rPr/>
+        <w:t>pacotes</w:t>
+      </w:r>
+      <w:proofErr w:type="spellEnd"/>
+      <w:r>
+        <w:rPr/>
+        <w:t xml:space="preserve"> de </w:t>
+      </w:r>
+      <w:proofErr w:type="spellStart"/>
+      <w:r>
+        <w:rPr/>
+        <w:t>mensagens</w:t>
+      </w:r>
+      <w:proofErr w:type="spellEnd"/>
+      <w:r>
+        <w:rPr/>
+        <w:t xml:space="preserve">, </w:t>
+      </w:r>
+      <w:proofErr w:type="spellStart"/>
+      <w:r>
+        <w:rPr/>
+        <w:t>enquanto</w:t>
+      </w:r>
+      <w:proofErr w:type="spellEnd"/>
+      <w:r>
+        <w:rPr/>
+        <w:t xml:space="preserve"> </w:t>
+      </w:r>
+      <w:proofErr w:type="spellStart"/>
+      <w:r>
+        <w:rPr/>
+        <w:t>ainda</w:t>
+      </w:r>
+      <w:proofErr w:type="spellEnd"/>
+      <w:r>
+        <w:rPr/>
+        <w:t xml:space="preserve"> </w:t>
+      </w:r>
+      <w:proofErr w:type="spellStart"/>
+      <w:r>
+        <w:rPr/>
+        <w:t>escuta</w:t>
+      </w:r>
+      <w:proofErr w:type="spellEnd"/>
+      <w:r>
+        <w:rPr/>
+        <w:t xml:space="preserve"> e </w:t>
+      </w:r>
+      <w:proofErr w:type="spellStart"/>
+      <w:r>
+        <w:rPr/>
+        <w:t>recebe</w:t>
+      </w:r>
+      <w:proofErr w:type="spellEnd"/>
+      <w:r>
+        <w:rPr/>
+        <w:t xml:space="preserve"> outros </w:t>
+      </w:r>
+      <w:proofErr w:type="spellStart"/>
+      <w:r>
+        <w:rPr/>
+        <w:t>pacotes</w:t>
+      </w:r>
+      <w:proofErr w:type="spellEnd"/>
+      <w:r>
+        <w:rPr/>
+        <w:t xml:space="preserve"> do </w:t>
+      </w:r>
+      <w:proofErr w:type="spellStart"/>
+      <w:r>
+        <w:rPr/>
+        <w:t>servidor</w:t>
+      </w:r>
+      <w:proofErr w:type="spellEnd"/>
+      <w:r>
+        <w:rPr/>
+        <w:t xml:space="preserve"> IRC. </w:t>
+      </w:r>
+      <w:proofErr w:type="spellStart"/>
+      <w:r>
+        <w:rPr/>
+        <w:t>Os</w:t>
+      </w:r>
+      <w:proofErr w:type="spellEnd"/>
+      <w:r>
+        <w:rPr/>
+        <w:t xml:space="preserve"> </w:t>
+      </w:r>
+      <w:proofErr w:type="spellStart"/>
+      <w:r>
+        <w:rPr/>
+        <w:t>pacotes</w:t>
+      </w:r>
+      <w:proofErr w:type="spellEnd"/>
+      <w:r>
+        <w:rPr/>
+        <w:t xml:space="preserve"> que </w:t>
+      </w:r>
+      <w:proofErr w:type="spellStart"/>
+      <w:r>
+        <w:rPr/>
+        <w:t>chegam</w:t>
+      </w:r>
+      <w:proofErr w:type="spellEnd"/>
+      <w:r>
+        <w:rPr/>
+        <w:t xml:space="preserve"> no </w:t>
+      </w:r>
+      <w:proofErr w:type="spellStart"/>
+      <w:r>
+        <w:rPr/>
+        <w:t>servidor</w:t>
+      </w:r>
+      <w:proofErr w:type="spellEnd"/>
+      <w:r>
+        <w:rPr/>
+        <w:t xml:space="preserve"> </w:t>
+      </w:r>
+      <w:proofErr w:type="spellStart"/>
+      <w:r>
+        <w:rPr/>
+        <w:t>serão</w:t>
+      </w:r>
+      <w:proofErr w:type="spellEnd"/>
+      <w:r>
+        <w:rPr/>
+        <w:t xml:space="preserve"> </w:t>
+      </w:r>
+      <w:proofErr w:type="spellStart"/>
+      <w:r>
+        <w:rPr/>
+        <w:t>examinados</w:t>
+      </w:r>
+      <w:proofErr w:type="spellEnd"/>
+      <w:r>
+        <w:rPr/>
+        <w:t xml:space="preserve">, </w:t>
+      </w:r>
+      <w:proofErr w:type="spellStart"/>
+      <w:r>
+        <w:rPr/>
+        <w:t>devidamente</w:t>
+      </w:r>
+      <w:proofErr w:type="spellEnd"/>
+      <w:r>
+        <w:rPr/>
+        <w:t xml:space="preserve"> </w:t>
+      </w:r>
+      <w:proofErr w:type="spellStart"/>
+      <w:r>
+        <w:rPr/>
+        <w:t>manipulados</w:t>
+      </w:r>
+      <w:proofErr w:type="spellEnd"/>
+      <w:r>
+        <w:rPr/>
+        <w:t xml:space="preserve"> e, </w:t>
+      </w:r>
+      <w:proofErr w:type="spellStart"/>
+      <w:r>
+        <w:rPr/>
+        <w:t>então</w:t>
+      </w:r>
+      <w:proofErr w:type="spellEnd"/>
+      <w:r>
+        <w:rPr/>
+        <w:t xml:space="preserve">, </w:t>
+      </w:r>
+      <w:proofErr w:type="spellStart"/>
+      <w:r>
+        <w:rPr/>
+        <w:t>serão</w:t>
+      </w:r>
+      <w:proofErr w:type="spellEnd"/>
+      <w:r>
+        <w:rPr/>
+        <w:t xml:space="preserve"> </w:t>
+      </w:r>
+      <w:proofErr w:type="spellStart"/>
+      <w:r>
+        <w:rPr/>
+        <w:t>entregues</w:t>
+      </w:r>
+      <w:proofErr w:type="spellEnd"/>
+      <w:r>
+        <w:rPr/>
+        <w:t xml:space="preserve"> para </w:t>
+      </w:r>
+      <w:proofErr w:type="spellStart"/>
+      <w:r>
+        <w:rPr/>
+        <w:t>os</w:t>
+      </w:r>
+      <w:proofErr w:type="spellEnd"/>
+      <w:r>
+        <w:rPr/>
+        <w:t xml:space="preserve"> </w:t>
+      </w:r>
+      <w:proofErr w:type="spellStart"/>
+      <w:r>
+        <w:rPr/>
+        <w:t>respectivos</w:t>
+      </w:r>
+      <w:proofErr w:type="spellEnd"/>
+      <w:r>
+        <w:rPr/>
+        <w:t xml:space="preserve"> </w:t>
+      </w:r>
+      <w:proofErr w:type="spellStart"/>
+      <w:r>
+        <w:rPr/>
+        <w:t>destinatários</w:t>
+      </w:r>
+      <w:proofErr w:type="spellEnd"/>
+      <w:r>
+        <w:rPr/>
+        <w:t xml:space="preserve"> das </w:t>
+      </w:r>
+      <w:proofErr w:type="spellStart"/>
+      <w:r>
+        <w:rPr/>
+        <w:t>mensagens</w:t>
+      </w:r>
+      <w:proofErr w:type="spellEnd"/>
+      <w:r>
+        <w:rPr/>
+        <w:t xml:space="preserve">, </w:t>
+      </w:r>
+      <w:proofErr w:type="spellStart"/>
+      <w:r>
+        <w:rPr/>
+        <w:t>podendo</w:t>
+      </w:r>
+      <w:proofErr w:type="spellEnd"/>
+      <w:r>
+        <w:rPr/>
+        <w:t xml:space="preserve"> ser </w:t>
+      </w:r>
+      <w:proofErr w:type="spellStart"/>
+      <w:r>
+        <w:rPr/>
+        <w:t>transmitidas</w:t>
+      </w:r>
+      <w:proofErr w:type="spellEnd"/>
+      <w:r>
+        <w:rPr/>
+        <w:t xml:space="preserve"> </w:t>
+      </w:r>
+      <w:proofErr w:type="spellStart"/>
+      <w:r>
+        <w:rPr/>
+        <w:t>em</w:t>
+      </w:r>
+      <w:proofErr w:type="spellEnd"/>
+      <w:r>
+        <w:rPr/>
+        <w:t xml:space="preserve"> um canal </w:t>
+      </w:r>
+      <w:proofErr w:type="spellStart"/>
+      <w:r>
+        <w:rPr/>
+        <w:t>aberto</w:t>
+      </w:r>
+      <w:proofErr w:type="spellEnd"/>
+      <w:r>
+        <w:rPr/>
+        <w:t xml:space="preserve"> </w:t>
+      </w:r>
+      <w:proofErr w:type="spellStart"/>
+      <w:r>
+        <w:rPr/>
+        <w:t>ou</w:t>
+      </w:r>
+      <w:proofErr w:type="spellEnd"/>
+      <w:r>
+        <w:rPr/>
+        <w:t xml:space="preserve"> de forma </w:t>
+      </w:r>
+      <w:proofErr w:type="spellStart"/>
+      <w:r>
+        <w:rPr/>
+        <w:t>privada</w:t>
+      </w:r>
+      <w:proofErr w:type="spellEnd"/>
+      <w:r>
+        <w:rPr/>
+        <w:t xml:space="preserve"> para um </w:t>
+      </w:r>
+      <w:proofErr w:type="spellStart"/>
+      <w:r>
+        <w:rPr/>
+        <w:t>específico</w:t>
+      </w:r>
+      <w:proofErr w:type="spellEnd"/>
+      <w:r>
+        <w:rPr/>
+        <w:t xml:space="preserve"> </w:t>
+      </w:r>
+      <w:r>
+        <w:rPr/>
+        <w:t>usuário</w:t>
       </w:r>
       <w:r>
         <w:rPr/>

</xml_diff>

<commit_message>
Descrição do cenário - Relatório
</commit_message>
<xml_diff>
--- a/Relatório redes1.docx
+++ b/Relatório redes1.docx
@@ -4553,18 +4553,28 @@
         <w:t>Técnicas utilizadas</w:t>
       </w:r>
     </w:p>
-    <w:p xmlns:wp14="http://schemas.microsoft.com/office/word/2010/wordml" wp14:textId="202DDB2A">
+    <w:p>
       <w:pPr>
         <w:pStyle w:val="Corpodetexto"/>
       </w:pPr>
       <w:r>
         <w:rPr/>
-        <w:t>(</w:t>
-      </w:r>
-      <w:proofErr w:type="spellStart"/>
-      <w:r>
-        <w:rPr/>
-        <w:t>Linguagem</w:t>
+        <w:t xml:space="preserve">Para o </w:t>
+      </w:r>
+      <w:proofErr w:type="spellStart"/>
+      <w:r>
+        <w:rPr/>
+        <w:t>desenvolvimento</w:t>
+      </w:r>
+      <w:proofErr w:type="spellEnd"/>
+      <w:r>
+        <w:rPr/>
+        <w:t xml:space="preserve"> da </w:t>
+      </w:r>
+      <w:proofErr w:type="spellStart"/>
+      <w:r>
+        <w:rPr/>
+        <w:t>aplicação</w:t>
       </w:r>
       <w:proofErr w:type="spellEnd"/>
       <w:r>
@@ -4574,7 +4584,255 @@
       <w:proofErr w:type="spellStart"/>
       <w:r>
         <w:rPr/>
-        <w:t>plataformas</w:t>
+        <w:t>foram</w:t>
+      </w:r>
+      <w:proofErr w:type="spellEnd"/>
+      <w:r>
+        <w:rPr/>
+        <w:t xml:space="preserve"> </w:t>
+      </w:r>
+      <w:proofErr w:type="spellStart"/>
+      <w:r>
+        <w:rPr/>
+        <w:t>utilizados</w:t>
+      </w:r>
+      <w:proofErr w:type="spellEnd"/>
+      <w:r>
+        <w:rPr/>
+        <w:t xml:space="preserve"> sockets </w:t>
+      </w:r>
+      <w:proofErr w:type="spellStart"/>
+      <w:r>
+        <w:rPr/>
+        <w:t>na</w:t>
+      </w:r>
+      <w:proofErr w:type="spellEnd"/>
+      <w:r>
+        <w:rPr/>
+        <w:t xml:space="preserve"> </w:t>
+      </w:r>
+      <w:proofErr w:type="spellStart"/>
+      <w:r>
+        <w:rPr/>
+        <w:t>linguagem</w:t>
+      </w:r>
+      <w:proofErr w:type="spellEnd"/>
+      <w:r>
+        <w:rPr/>
+        <w:t xml:space="preserve"> de </w:t>
+      </w:r>
+      <w:proofErr w:type="spellStart"/>
+      <w:r>
+        <w:rPr/>
+        <w:t>programação</w:t>
+      </w:r>
+      <w:proofErr w:type="spellEnd"/>
+      <w:r>
+        <w:rPr/>
+        <w:t xml:space="preserve"> Python, o </w:t>
+      </w:r>
+      <w:proofErr w:type="spellStart"/>
+      <w:r>
+        <w:rPr/>
+        <w:t>programa</w:t>
+      </w:r>
+      <w:proofErr w:type="spellEnd"/>
+      <w:r>
+        <w:rPr/>
+        <w:t xml:space="preserve"> WIRESHARK</w:t>
+      </w:r>
+      <w:r>
+        <w:rPr/>
+        <w:t>,</w:t>
+      </w:r>
+      <w:r>
+        <w:rPr/>
+        <w:t xml:space="preserve"> para </w:t>
+      </w:r>
+      <w:proofErr w:type="spellStart"/>
+      <w:r>
+        <w:rPr/>
+        <w:t>validação</w:t>
+      </w:r>
+      <w:proofErr w:type="spellEnd"/>
+      <w:r>
+        <w:rPr/>
+        <w:t xml:space="preserve"> da</w:t>
+      </w:r>
+      <w:r>
+        <w:rPr/>
+        <w:t xml:space="preserve"> </w:t>
+      </w:r>
+      <w:proofErr w:type="spellStart"/>
+      <w:r>
+        <w:rPr/>
+        <w:t>funcionalidade</w:t>
+      </w:r>
+      <w:proofErr w:type="spellEnd"/>
+      <w:r>
+        <w:rPr/>
+        <w:t xml:space="preserve"> do </w:t>
+      </w:r>
+      <w:proofErr w:type="spellStart"/>
+      <w:r>
+        <w:rPr/>
+        <w:t>código</w:t>
+      </w:r>
+      <w:proofErr w:type="spellEnd"/>
+      <w:r>
+        <w:rPr/>
+        <w:t xml:space="preserve"> </w:t>
+      </w:r>
+      <w:proofErr w:type="spellStart"/>
+      <w:r>
+        <w:rPr/>
+        <w:t>em</w:t>
+      </w:r>
+      <w:proofErr w:type="spellEnd"/>
+      <w:r>
+        <w:rPr/>
+        <w:t xml:space="preserve"> </w:t>
+      </w:r>
+      <w:proofErr w:type="spellStart"/>
+      <w:r>
+        <w:rPr/>
+        <w:t>conectar</w:t>
+      </w:r>
+      <w:proofErr w:type="spellEnd"/>
+      <w:r>
+        <w:rPr/>
+        <w:t xml:space="preserve"> </w:t>
+      </w:r>
+      <w:proofErr w:type="spellStart"/>
+      <w:r>
+        <w:rPr/>
+        <w:t>diferentes</w:t>
+      </w:r>
+      <w:proofErr w:type="spellEnd"/>
+      <w:r>
+        <w:rPr/>
+        <w:t xml:space="preserve"> </w:t>
+      </w:r>
+      <w:proofErr w:type="spellStart"/>
+      <w:r>
+        <w:rPr/>
+        <w:t>dispositivos</w:t>
+      </w:r>
+      <w:proofErr w:type="spellEnd"/>
+      <w:r>
+        <w:rPr/>
+        <w:t xml:space="preserve"> </w:t>
+      </w:r>
+      <w:proofErr w:type="spellStart"/>
+      <w:r>
+        <w:rPr/>
+        <w:t>na</w:t>
+      </w:r>
+      <w:proofErr w:type="spellEnd"/>
+      <w:r>
+        <w:rPr/>
+        <w:t xml:space="preserve"> </w:t>
+      </w:r>
+      <w:proofErr w:type="spellStart"/>
+      <w:r>
+        <w:rPr/>
+        <w:t>mesma</w:t>
+      </w:r>
+      <w:proofErr w:type="spellEnd"/>
+      <w:r>
+        <w:rPr/>
+        <w:t xml:space="preserve"> </w:t>
+      </w:r>
+      <w:proofErr w:type="spellStart"/>
+      <w:r>
+        <w:rPr/>
+        <w:t>aplicação</w:t>
+      </w:r>
+      <w:proofErr w:type="spellEnd"/>
+      <w:r>
+        <w:rPr/>
+        <w:t xml:space="preserve"> e para</w:t>
+      </w:r>
+      <w:r>
+        <w:rPr/>
+        <w:t xml:space="preserve"> </w:t>
+      </w:r>
+      <w:proofErr w:type="spellStart"/>
+      <w:r>
+        <w:rPr/>
+        <w:t>exame</w:t>
+      </w:r>
+      <w:proofErr w:type="spellEnd"/>
+      <w:r>
+        <w:rPr/>
+        <w:t xml:space="preserve"> dos </w:t>
+      </w:r>
+      <w:proofErr w:type="spellStart"/>
+      <w:r>
+        <w:rPr/>
+        <w:t>pacotes</w:t>
+      </w:r>
+      <w:proofErr w:type="spellEnd"/>
+      <w:r>
+        <w:rPr/>
+        <w:t xml:space="preserve"> </w:t>
+      </w:r>
+      <w:proofErr w:type="spellStart"/>
+      <w:r>
+        <w:rPr/>
+        <w:t>trocados</w:t>
+      </w:r>
+      <w:proofErr w:type="spellEnd"/>
+      <w:r>
+        <w:rPr/>
+        <w:t xml:space="preserve"> </w:t>
+      </w:r>
+      <w:proofErr w:type="spellStart"/>
+      <w:r>
+        <w:rPr/>
+        <w:t>na</w:t>
+      </w:r>
+      <w:proofErr w:type="spellEnd"/>
+      <w:r>
+        <w:rPr/>
+        <w:t xml:space="preserve"> rede</w:t>
+      </w:r>
+      <w:r>
+        <w:rPr/>
+        <w:t xml:space="preserve">, </w:t>
+      </w:r>
+      <w:proofErr w:type="spellStart"/>
+      <w:r>
+        <w:rPr/>
+        <w:t>além</w:t>
+      </w:r>
+      <w:proofErr w:type="spellEnd"/>
+      <w:r>
+        <w:rPr/>
+        <w:t xml:space="preserve"> da </w:t>
+      </w:r>
+      <w:proofErr w:type="spellStart"/>
+      <w:r>
+        <w:rPr/>
+        <w:t>plataforma</w:t>
+      </w:r>
+      <w:proofErr w:type="spellEnd"/>
+      <w:r>
+        <w:rPr/>
+        <w:t xml:space="preserve"> GitHub</w:t>
+      </w:r>
+      <w:r>
+        <w:rPr/>
+        <w:t>,</w:t>
+      </w:r>
+      <w:r>
+        <w:rPr/>
+        <w:t xml:space="preserve"> para </w:t>
+      </w:r>
+      <w:proofErr w:type="spellStart"/>
+      <w:r>
+        <w:rPr/>
+        <w:t>relato</w:t>
       </w:r>
       <w:proofErr w:type="spellEnd"/>
       <w:r>
@@ -4584,32 +4842,56 @@
       <w:proofErr w:type="spellStart"/>
       <w:r>
         <w:rPr/>
-        <w:t>programas</w:t>
-      </w:r>
-      <w:proofErr w:type="spellEnd"/>
-      <w:r>
-        <w:rPr/>
-        <w:t xml:space="preserve"> </w:t>
-      </w:r>
-      <w:proofErr w:type="spellStart"/>
-      <w:r>
-        <w:rPr/>
-        <w:t>utilizados</w:t>
-      </w:r>
-      <w:proofErr w:type="spellEnd"/>
-      <w:r>
-        <w:rPr/>
-        <w:t xml:space="preserve"> no </w:t>
-      </w:r>
-      <w:proofErr w:type="spellStart"/>
-      <w:r>
-        <w:rPr/>
-        <w:t>desenvolvimento</w:t>
-      </w:r>
-      <w:proofErr w:type="spellEnd"/>
-      <w:r>
-        <w:rPr/>
-        <w:t xml:space="preserve"> da aplicação)</w:t>
+        <w:t>documentação</w:t>
+      </w:r>
+      <w:proofErr w:type="spellEnd"/>
+      <w:r>
+        <w:rPr/>
+        <w:t xml:space="preserve"> do </w:t>
+      </w:r>
+      <w:proofErr w:type="spellStart"/>
+      <w:r>
+        <w:rPr/>
+        <w:t>código</w:t>
+      </w:r>
+      <w:proofErr w:type="spellEnd"/>
+      <w:r>
+        <w:rPr/>
+        <w:t xml:space="preserve"> </w:t>
+      </w:r>
+      <w:proofErr w:type="spellStart"/>
+      <w:r>
+        <w:rPr/>
+        <w:t>compartilhado</w:t>
+      </w:r>
+      <w:proofErr w:type="spellEnd"/>
+      <w:r>
+        <w:rPr/>
+        <w:t xml:space="preserve"> entre </w:t>
+      </w:r>
+      <w:proofErr w:type="spellStart"/>
+      <w:r>
+        <w:rPr/>
+        <w:t>os</w:t>
+      </w:r>
+      <w:proofErr w:type="spellEnd"/>
+      <w:r>
+        <w:rPr/>
+        <w:t xml:space="preserve"> 3 </w:t>
+      </w:r>
+      <w:proofErr w:type="spellStart"/>
+      <w:r>
+        <w:rPr/>
+        <w:t>autores</w:t>
+      </w:r>
+      <w:proofErr w:type="spellEnd"/>
+      <w:r>
+        <w:rPr/>
+        <w:t xml:space="preserve"> do </w:t>
+      </w:r>
+      <w:r>
+        <w:rPr/>
+        <w:t>projeto</w:t>
       </w:r>
       <w:r>
         <w:rPr/>
@@ -4649,33 +4931,143 @@
         <w:t>Descrição do Cenário</w:t>
       </w:r>
     </w:p>
-    <w:p xmlns:wp14="http://schemas.microsoft.com/office/word/2010/wordml" wp14:textId="780B51EB">
+    <w:p>
       <w:pPr>
         <w:pStyle w:val="Corpodetexto"/>
       </w:pPr>
       <w:r>
         <w:rPr/>
-        <w:t>(</w:t>
-      </w:r>
-      <w:proofErr w:type="spellStart"/>
-      <w:r>
-        <w:rPr/>
-        <w:t>Descrição</w:t>
-      </w:r>
-      <w:proofErr w:type="spellEnd"/>
-      <w:r>
-        <w:rPr/>
-        <w:t xml:space="preserve"> do hardware e software que </w:t>
-      </w:r>
-      <w:proofErr w:type="spellStart"/>
-      <w:r>
-        <w:rPr/>
-        <w:t>utilizamos</w:t>
-      </w:r>
-      <w:proofErr w:type="spellEnd"/>
-      <w:r>
-        <w:rPr/>
-        <w:t xml:space="preserve">, das </w:t>
+        <w:t xml:space="preserve">Quanto </w:t>
+      </w:r>
+      <w:proofErr w:type="spellStart"/>
+      <w:r>
+        <w:rPr/>
+        <w:t>às</w:t>
+      </w:r>
+      <w:proofErr w:type="spellEnd"/>
+      <w:r>
+        <w:rPr/>
+        <w:t xml:space="preserve"> </w:t>
+      </w:r>
+      <w:proofErr w:type="spellStart"/>
+      <w:r>
+        <w:rPr/>
+        <w:t>tecnologias</w:t>
+      </w:r>
+      <w:proofErr w:type="spellEnd"/>
+      <w:r>
+        <w:rPr/>
+        <w:t xml:space="preserve"> </w:t>
+      </w:r>
+      <w:proofErr w:type="spellStart"/>
+      <w:r>
+        <w:rPr/>
+        <w:t>utilizadas</w:t>
+      </w:r>
+      <w:proofErr w:type="spellEnd"/>
+      <w:r>
+        <w:rPr/>
+        <w:t xml:space="preserve">, </w:t>
+      </w:r>
+      <w:proofErr w:type="spellStart"/>
+      <w:r>
+        <w:rPr/>
+        <w:t>cada</w:t>
+      </w:r>
+      <w:proofErr w:type="spellEnd"/>
+      <w:r>
+        <w:rPr/>
+        <w:t xml:space="preserve"> </w:t>
+      </w:r>
+      <w:proofErr w:type="spellStart"/>
+      <w:r>
+        <w:rPr/>
+        <w:t>autor</w:t>
+      </w:r>
+      <w:proofErr w:type="spellEnd"/>
+      <w:r>
+        <w:rPr/>
+        <w:t xml:space="preserve"> </w:t>
+      </w:r>
+      <w:proofErr w:type="spellStart"/>
+      <w:r>
+        <w:rPr/>
+        <w:t>teve</w:t>
+      </w:r>
+      <w:proofErr w:type="spellEnd"/>
+      <w:r>
+        <w:rPr/>
+        <w:t xml:space="preserve"> um </w:t>
+      </w:r>
+      <w:proofErr w:type="spellStart"/>
+      <w:r>
+        <w:rPr/>
+        <w:t>ambiente</w:t>
+      </w:r>
+      <w:proofErr w:type="spellEnd"/>
+      <w:r>
+        <w:rPr/>
+        <w:t xml:space="preserve"> de </w:t>
+      </w:r>
+      <w:proofErr w:type="spellStart"/>
+      <w:r>
+        <w:rPr/>
+        <w:t>desenvolvimento</w:t>
+      </w:r>
+      <w:proofErr w:type="spellEnd"/>
+      <w:r>
+        <w:rPr/>
+        <w:t xml:space="preserve"> </w:t>
+      </w:r>
+      <w:proofErr w:type="spellStart"/>
+      <w:r>
+        <w:rPr/>
+        <w:t>diferente</w:t>
+      </w:r>
+      <w:proofErr w:type="spellEnd"/>
+      <w:r>
+        <w:rPr/>
+        <w:t xml:space="preserve">, com </w:t>
+      </w:r>
+      <w:proofErr w:type="spellStart"/>
+      <w:r>
+        <w:rPr/>
+        <w:t>seus</w:t>
+      </w:r>
+      <w:proofErr w:type="spellEnd"/>
+      <w:r>
+        <w:rPr/>
+        <w:t xml:space="preserve"> </w:t>
+      </w:r>
+      <w:proofErr w:type="spellStart"/>
+      <w:r>
+        <w:rPr/>
+        <w:t>próprios</w:t>
+      </w:r>
+      <w:proofErr w:type="spellEnd"/>
+      <w:r>
+        <w:rPr/>
+        <w:t xml:space="preserve"> </w:t>
+      </w:r>
+      <w:proofErr w:type="spellStart"/>
+      <w:r>
+        <w:rPr/>
+        <w:t>dispositivos</w:t>
+      </w:r>
+      <w:proofErr w:type="spellEnd"/>
+      <w:r>
+        <w:rPr/>
+        <w:t xml:space="preserve"> e </w:t>
+      </w:r>
+      <w:proofErr w:type="spellStart"/>
+      <w:r>
+        <w:rPr/>
+        <w:t>respectivas</w:t>
+      </w:r>
+      <w:proofErr w:type="spellEnd"/>
+      <w:r>
+        <w:rPr/>
+        <w:t xml:space="preserve"> </w:t>
       </w:r>
       <w:proofErr w:type="spellStart"/>
       <w:r>
@@ -4685,156 +5077,2324 @@
       <w:proofErr w:type="spellEnd"/>
       <w:r>
         <w:rPr/>
+        <w:t>:</w:t>
+      </w:r>
+    </w:p>
+    <w:p>
+      <w:pPr>
+        <w:pStyle w:val="Ttulo2"/>
+        <w:numPr>
+          <w:ilvl w:val="0"/>
+          <w:numId w:val="13"/>
+        </w:numPr>
+        <w:rPr>
+          <w:b w:val="0"/>
+          <w:bCs w:val="0"/>
+          <w:i w:val="1"/>
+          <w:iCs w:val="1"/>
+          <w:caps w:val="0"/>
+          <w:smallCaps w:val="0"/>
+          <w:strike w:val="0"/>
+          <w:dstrike w:val="0"/>
+          <w:noProof w:val="0"/>
+          <w:color w:val="000000" w:themeColor="text1" w:themeTint="FF" w:themeShade="FF"/>
+          <w:sz w:val="19"/>
+          <w:szCs w:val="19"/>
+          <w:u w:val="none"/>
+          <w:lang w:val="en-US"/>
+        </w:rPr>
+      </w:pPr>
+      <w:r>
+        <w:rPr>
+          <w:b w:val="0"/>
+          <w:bCs w:val="0"/>
+          <w:i w:val="1"/>
+          <w:iCs w:val="1"/>
+          <w:caps w:val="0"/>
+          <w:smallCaps w:val="0"/>
+          <w:strike w:val="0"/>
+          <w:dstrike w:val="0"/>
+          <w:noProof w:val="0"/>
+          <w:color w:val="000000" w:themeColor="text1" w:themeTint="FF" w:themeShade="FF"/>
+          <w:sz w:val="19"/>
+          <w:szCs w:val="19"/>
+          <w:u w:val="none"/>
+          <w:lang w:val="en-US"/>
+        </w:rPr>
+        <w:t>Arthur</w:t>
+      </w:r>
+    </w:p>
+    <w:p>
+      <w:pPr>
+        <w:pStyle w:val="Normal"/>
+        <w:jc w:val="both"/>
+        <w:rPr>
+          <w:noProof w:val="0"/>
+          <w:lang w:val="en-US"/>
+        </w:rPr>
+      </w:pPr>
+      <w:r>
+        <w:rPr>
+          <w:noProof w:val="0"/>
+          <w:lang w:val="en-US"/>
+        </w:rPr>
+        <w:t>Pass</w:t>
+      </w:r>
+    </w:p>
+    <w:p>
+      <w:pPr>
+        <w:pStyle w:val="Ttulo2"/>
+        <w:numPr>
+          <w:ilvl w:val="0"/>
+          <w:numId w:val="13"/>
+        </w:numPr>
+        <w:rPr>
+          <w:b w:val="0"/>
+          <w:bCs w:val="0"/>
+          <w:i w:val="1"/>
+          <w:iCs w:val="1"/>
+          <w:caps w:val="0"/>
+          <w:smallCaps w:val="0"/>
+          <w:strike w:val="0"/>
+          <w:dstrike w:val="0"/>
+          <w:noProof w:val="0"/>
+          <w:color w:val="000000" w:themeColor="text1" w:themeTint="FF" w:themeShade="FF"/>
+          <w:sz w:val="19"/>
+          <w:szCs w:val="19"/>
+          <w:u w:val="none"/>
+          <w:lang w:val="en-US"/>
+        </w:rPr>
+      </w:pPr>
+      <w:r>
+        <w:rPr>
+          <w:b w:val="0"/>
+          <w:bCs w:val="0"/>
+          <w:i w:val="1"/>
+          <w:iCs w:val="1"/>
+          <w:caps w:val="0"/>
+          <w:smallCaps w:val="0"/>
+          <w:strike w:val="0"/>
+          <w:dstrike w:val="0"/>
+          <w:noProof w:val="0"/>
+          <w:color w:val="000000" w:themeColor="text1" w:themeTint="FF" w:themeShade="FF"/>
+          <w:sz w:val="19"/>
+          <w:szCs w:val="19"/>
+          <w:u w:val="none"/>
+          <w:lang w:val="en-US"/>
+        </w:rPr>
+        <w:t>Enzo Zanetti Celentano</w:t>
+      </w:r>
+    </w:p>
+    <w:p>
+      <w:pPr>
+        <w:pStyle w:val="Normal"/>
+        <w:ind w:left="0"/>
+        <w:jc w:val="both"/>
+        <w:rPr>
+          <w:noProof w:val="0"/>
+          <w:lang w:val="en-US"/>
+        </w:rPr>
+      </w:pPr>
+      <w:r>
+        <w:rPr>
+          <w:noProof w:val="0"/>
+          <w:lang w:val="en-US"/>
+        </w:rPr>
+        <w:t>Pass</w:t>
+      </w:r>
+    </w:p>
+    <w:p>
+      <w:pPr>
+        <w:pStyle w:val="Ttulo2"/>
+        <w:numPr>
+          <w:ilvl w:val="0"/>
+          <w:numId w:val="13"/>
+        </w:numPr>
+        <w:rPr>
+          <w:b w:val="0"/>
+          <w:bCs w:val="0"/>
+          <w:i w:val="1"/>
+          <w:iCs w:val="1"/>
+          <w:caps w:val="0"/>
+          <w:smallCaps w:val="0"/>
+          <w:strike w:val="0"/>
+          <w:dstrike w:val="0"/>
+          <w:noProof w:val="0"/>
+          <w:color w:val="000000" w:themeColor="text1" w:themeTint="FF" w:themeShade="FF"/>
+          <w:sz w:val="19"/>
+          <w:szCs w:val="19"/>
+          <w:u w:val="none"/>
+          <w:lang w:val="en-US"/>
+        </w:rPr>
+      </w:pPr>
+      <w:r>
+        <w:rPr>
+          <w:b w:val="0"/>
+          <w:bCs w:val="0"/>
+          <w:i w:val="1"/>
+          <w:iCs w:val="1"/>
+          <w:caps w:val="0"/>
+          <w:smallCaps w:val="0"/>
+          <w:strike w:val="0"/>
+          <w:dstrike w:val="0"/>
+          <w:noProof w:val="0"/>
+          <w:color w:val="000000" w:themeColor="text1" w:themeTint="FF" w:themeShade="FF"/>
+          <w:sz w:val="19"/>
+          <w:szCs w:val="19"/>
+          <w:u w:val="none"/>
+          <w:lang w:val="en-US"/>
+        </w:rPr>
+        <w:t>Paulo Fernando Vilarim de Almeida</w:t>
+      </w:r>
+    </w:p>
+    <w:p>
+      <w:pPr>
+        <w:pStyle w:val="Normal"/>
+        <w:ind w:left="720" w:firstLine="288"/>
+        <w:jc w:val="both"/>
+        <w:rPr>
+          <w:noProof w:val="0"/>
+          <w:lang w:val="en-US"/>
+        </w:rPr>
+      </w:pPr>
+      <w:proofErr w:type="gramStart"/>
+      <w:r>
+        <w:rPr>
+          <w:noProof w:val="0"/>
+          <w:lang w:val="en-US"/>
+        </w:rPr>
+        <w:t>A</w:t>
+      </w:r>
+      <w:proofErr w:type="gramEnd"/>
+      <w:r>
+        <w:rPr>
+          <w:noProof w:val="0"/>
+          <w:lang w:val="en-US"/>
+        </w:rPr>
+        <w:t xml:space="preserve"> </w:t>
+      </w:r>
+      <w:proofErr w:type="spellStart"/>
+      <w:r>
+        <w:rPr>
+          <w:noProof w:val="0"/>
+          <w:lang w:val="en-US"/>
+        </w:rPr>
+        <w:t>implementação</w:t>
+      </w:r>
+      <w:proofErr w:type="spellEnd"/>
+      <w:r>
+        <w:rPr>
+          <w:noProof w:val="0"/>
+          <w:lang w:val="en-US"/>
+        </w:rPr>
+        <w:t xml:space="preserve"> e o </w:t>
+      </w:r>
+      <w:proofErr w:type="spellStart"/>
+      <w:r>
+        <w:rPr>
+          <w:noProof w:val="0"/>
+          <w:lang w:val="en-US"/>
+        </w:rPr>
+        <w:t>experimento</w:t>
+      </w:r>
+      <w:proofErr w:type="spellEnd"/>
+      <w:r>
+        <w:rPr>
+          <w:noProof w:val="0"/>
+          <w:lang w:val="en-US"/>
+        </w:rPr>
+        <w:t xml:space="preserve"> do </w:t>
+      </w:r>
+      <w:proofErr w:type="spellStart"/>
+      <w:r>
+        <w:rPr>
+          <w:noProof w:val="0"/>
+          <w:lang w:val="en-US"/>
+        </w:rPr>
+        <w:t>código</w:t>
+      </w:r>
+      <w:proofErr w:type="spellEnd"/>
+      <w:r>
+        <w:rPr>
+          <w:noProof w:val="0"/>
+          <w:lang w:val="en-US"/>
+        </w:rPr>
+        <w:t xml:space="preserve"> </w:t>
+      </w:r>
+      <w:proofErr w:type="spellStart"/>
+      <w:r>
+        <w:rPr>
+          <w:noProof w:val="0"/>
+          <w:lang w:val="en-US"/>
+        </w:rPr>
+        <w:t>foi</w:t>
+      </w:r>
+      <w:proofErr w:type="spellEnd"/>
+      <w:r>
+        <w:rPr>
+          <w:noProof w:val="0"/>
+          <w:lang w:val="en-US"/>
+        </w:rPr>
+        <w:t xml:space="preserve"> </w:t>
+      </w:r>
+      <w:proofErr w:type="spellStart"/>
+      <w:r>
+        <w:rPr>
+          <w:noProof w:val="0"/>
+          <w:lang w:val="en-US"/>
+        </w:rPr>
+        <w:t>realizado</w:t>
+      </w:r>
+      <w:proofErr w:type="spellEnd"/>
+      <w:r>
+        <w:rPr>
+          <w:noProof w:val="0"/>
+          <w:lang w:val="en-US"/>
+        </w:rPr>
+        <w:t xml:space="preserve"> </w:t>
+      </w:r>
+      <w:proofErr w:type="spellStart"/>
+      <w:r>
+        <w:rPr>
+          <w:noProof w:val="0"/>
+          <w:lang w:val="en-US"/>
+        </w:rPr>
+        <w:t>por</w:t>
+      </w:r>
+      <w:proofErr w:type="spellEnd"/>
+      <w:r>
+        <w:rPr>
+          <w:noProof w:val="0"/>
+          <w:lang w:val="en-US"/>
+        </w:rPr>
+        <w:t xml:space="preserve"> </w:t>
+      </w:r>
+      <w:proofErr w:type="spellStart"/>
+      <w:r>
+        <w:rPr>
+          <w:noProof w:val="0"/>
+          <w:lang w:val="en-US"/>
+        </w:rPr>
+        <w:t>meio</w:t>
+      </w:r>
+      <w:proofErr w:type="spellEnd"/>
+      <w:r>
+        <w:rPr>
+          <w:noProof w:val="0"/>
+          <w:lang w:val="en-US"/>
+        </w:rPr>
+        <w:t xml:space="preserve"> de um notebook com </w:t>
+      </w:r>
+      <w:proofErr w:type="spellStart"/>
+      <w:r>
+        <w:rPr>
+          <w:noProof w:val="0"/>
+          <w:lang w:val="en-US"/>
+        </w:rPr>
+        <w:t>dois</w:t>
+      </w:r>
+      <w:proofErr w:type="spellEnd"/>
+      <w:r>
+        <w:rPr>
+          <w:noProof w:val="0"/>
+          <w:lang w:val="en-US"/>
+        </w:rPr>
+        <w:t xml:space="preserve"> </w:t>
+      </w:r>
+      <w:proofErr w:type="spellStart"/>
+      <w:r>
+        <w:rPr>
+          <w:noProof w:val="0"/>
+          <w:lang w:val="en-US"/>
+        </w:rPr>
+        <w:t>sistemas</w:t>
+      </w:r>
+      <w:proofErr w:type="spellEnd"/>
+      <w:r>
+        <w:rPr>
+          <w:noProof w:val="0"/>
+          <w:lang w:val="en-US"/>
+        </w:rPr>
+        <w:t xml:space="preserve"> </w:t>
+      </w:r>
+      <w:proofErr w:type="spellStart"/>
+      <w:r>
+        <w:rPr>
+          <w:noProof w:val="0"/>
+          <w:lang w:val="en-US"/>
+        </w:rPr>
+        <w:t>operacionais</w:t>
+      </w:r>
+      <w:proofErr w:type="spellEnd"/>
+      <w:r>
+        <w:rPr>
+          <w:noProof w:val="0"/>
+          <w:lang w:val="en-US"/>
+        </w:rPr>
+        <w:t xml:space="preserve"> </w:t>
+      </w:r>
+      <w:proofErr w:type="spellStart"/>
+      <w:r>
+        <w:rPr>
+          <w:noProof w:val="0"/>
+          <w:lang w:val="en-US"/>
+        </w:rPr>
+        <w:t>distintos</w:t>
+      </w:r>
+      <w:proofErr w:type="spellEnd"/>
+      <w:r>
+        <w:rPr>
+          <w:noProof w:val="0"/>
+          <w:lang w:val="en-US"/>
+        </w:rPr>
+        <w:t>,</w:t>
+      </w:r>
+      <w:r>
+        <w:rPr>
+          <w:noProof w:val="0"/>
+          <w:lang w:val="en-US"/>
+        </w:rPr>
+        <w:t xml:space="preserve"> </w:t>
+      </w:r>
+      <w:r>
+        <w:rPr>
+          <w:noProof w:val="0"/>
+          <w:lang w:val="en-US"/>
+        </w:rPr>
+        <w:t>Windows 11 e Windows Subsystem for Linux</w:t>
+      </w:r>
+      <w:r>
+        <w:rPr>
+          <w:noProof w:val="0"/>
+          <w:lang w:val="en-US"/>
+        </w:rPr>
+        <w:t xml:space="preserve"> (WSL) com </w:t>
+      </w:r>
+      <w:proofErr w:type="spellStart"/>
+      <w:r>
+        <w:rPr>
+          <w:noProof w:val="0"/>
+          <w:lang w:val="en-US"/>
+        </w:rPr>
+        <w:t>distribuição</w:t>
+      </w:r>
+      <w:proofErr w:type="spellEnd"/>
+      <w:r>
+        <w:rPr>
+          <w:noProof w:val="0"/>
+          <w:lang w:val="en-US"/>
+        </w:rPr>
+        <w:t xml:space="preserve"> Ubuntu</w:t>
+      </w:r>
+      <w:r>
+        <w:rPr>
+          <w:noProof w:val="0"/>
+          <w:lang w:val="en-US"/>
+        </w:rPr>
+        <w:t>,</w:t>
+      </w:r>
+      <w:r>
+        <w:rPr>
+          <w:noProof w:val="0"/>
+          <w:lang w:val="en-US"/>
+        </w:rPr>
+        <w:t xml:space="preserve"> </w:t>
+      </w:r>
+      <w:proofErr w:type="spellStart"/>
+      <w:r>
+        <w:rPr>
+          <w:noProof w:val="0"/>
+          <w:lang w:val="en-US"/>
+        </w:rPr>
+        <w:t>onde</w:t>
+      </w:r>
+      <w:proofErr w:type="spellEnd"/>
+      <w:r>
+        <w:rPr>
+          <w:noProof w:val="0"/>
+          <w:lang w:val="en-US"/>
+        </w:rPr>
+        <w:t xml:space="preserve"> </w:t>
+      </w:r>
+      <w:proofErr w:type="spellStart"/>
+      <w:r>
+        <w:rPr>
+          <w:noProof w:val="0"/>
+          <w:lang w:val="en-US"/>
+        </w:rPr>
+        <w:t>cada</w:t>
+      </w:r>
+      <w:proofErr w:type="spellEnd"/>
+      <w:r>
+        <w:rPr>
+          <w:noProof w:val="0"/>
+          <w:lang w:val="en-US"/>
+        </w:rPr>
+        <w:t xml:space="preserve"> um </w:t>
+      </w:r>
+      <w:proofErr w:type="spellStart"/>
+      <w:r>
+        <w:rPr>
+          <w:noProof w:val="0"/>
+          <w:lang w:val="en-US"/>
+        </w:rPr>
+        <w:t>possui</w:t>
+      </w:r>
+      <w:proofErr w:type="spellEnd"/>
+      <w:r>
+        <w:rPr>
+          <w:noProof w:val="0"/>
+          <w:lang w:val="en-US"/>
+        </w:rPr>
+        <w:t xml:space="preserve"> </w:t>
+      </w:r>
+      <w:proofErr w:type="spellStart"/>
+      <w:r>
+        <w:rPr>
+          <w:noProof w:val="0"/>
+          <w:lang w:val="en-US"/>
+        </w:rPr>
+        <w:t>uma</w:t>
+      </w:r>
+      <w:proofErr w:type="spellEnd"/>
+      <w:r>
+        <w:rPr>
+          <w:noProof w:val="0"/>
+          <w:lang w:val="en-US"/>
+        </w:rPr>
+        <w:t xml:space="preserve"> </w:t>
+      </w:r>
+      <w:proofErr w:type="spellStart"/>
+      <w:r>
+        <w:rPr>
+          <w:noProof w:val="0"/>
+          <w:lang w:val="en-US"/>
+        </w:rPr>
+        <w:t>repartição</w:t>
+      </w:r>
+      <w:proofErr w:type="spellEnd"/>
+      <w:r>
+        <w:rPr>
+          <w:noProof w:val="0"/>
+          <w:lang w:val="en-US"/>
+        </w:rPr>
+        <w:t xml:space="preserve"> </w:t>
+      </w:r>
+      <w:proofErr w:type="spellStart"/>
+      <w:r>
+        <w:rPr>
+          <w:noProof w:val="0"/>
+          <w:lang w:val="en-US"/>
+        </w:rPr>
+        <w:t>em</w:t>
+      </w:r>
+      <w:proofErr w:type="spellEnd"/>
+      <w:r>
+        <w:rPr>
+          <w:noProof w:val="0"/>
+          <w:lang w:val="en-US"/>
+        </w:rPr>
+        <w:t xml:space="preserve"> disco </w:t>
+      </w:r>
+      <w:proofErr w:type="spellStart"/>
+      <w:r>
+        <w:rPr>
+          <w:noProof w:val="0"/>
+          <w:lang w:val="en-US"/>
+        </w:rPr>
+        <w:t>distinta</w:t>
+      </w:r>
+      <w:proofErr w:type="spellEnd"/>
+      <w:r>
+        <w:rPr>
+          <w:noProof w:val="0"/>
+          <w:lang w:val="en-US"/>
+        </w:rPr>
+        <w:t xml:space="preserve">, </w:t>
+      </w:r>
+      <w:proofErr w:type="spellStart"/>
+      <w:r>
+        <w:rPr>
+          <w:noProof w:val="0"/>
+          <w:lang w:val="en-US"/>
+        </w:rPr>
+        <w:t>além</w:t>
+      </w:r>
+      <w:proofErr w:type="spellEnd"/>
+      <w:r>
+        <w:rPr>
+          <w:noProof w:val="0"/>
+          <w:lang w:val="en-US"/>
+        </w:rPr>
+        <w:t xml:space="preserve"> de </w:t>
+      </w:r>
+      <w:proofErr w:type="spellStart"/>
+      <w:r>
+        <w:rPr>
+          <w:noProof w:val="0"/>
+          <w:lang w:val="en-US"/>
+        </w:rPr>
+        <w:t>diferentes</w:t>
+      </w:r>
+      <w:proofErr w:type="spellEnd"/>
+      <w:r>
+        <w:rPr>
+          <w:noProof w:val="0"/>
+          <w:lang w:val="en-US"/>
+        </w:rPr>
+        <w:t xml:space="preserve"> </w:t>
+      </w:r>
+      <w:proofErr w:type="spellStart"/>
+      <w:r>
+        <w:rPr>
+          <w:noProof w:val="0"/>
+          <w:lang w:val="en-US"/>
+        </w:rPr>
+        <w:t>endereços</w:t>
+      </w:r>
+      <w:proofErr w:type="spellEnd"/>
+      <w:r>
+        <w:rPr>
+          <w:noProof w:val="0"/>
+          <w:lang w:val="en-US"/>
+        </w:rPr>
+        <w:t xml:space="preserve"> IPv4.</w:t>
+      </w:r>
+      <w:r>
+        <w:rPr>
+          <w:noProof w:val="0"/>
+          <w:lang w:val="en-US"/>
+        </w:rPr>
+        <w:t xml:space="preserve"> </w:t>
+      </w:r>
+      <w:proofErr w:type="spellStart"/>
+      <w:r>
+        <w:rPr>
+          <w:noProof w:val="0"/>
+          <w:lang w:val="en-US"/>
+        </w:rPr>
+        <w:t>Outrossim</w:t>
+      </w:r>
+      <w:proofErr w:type="spellEnd"/>
+      <w:r>
+        <w:rPr>
+          <w:noProof w:val="0"/>
+          <w:lang w:val="en-US"/>
+        </w:rPr>
+        <w:t xml:space="preserve">, o </w:t>
+      </w:r>
+      <w:proofErr w:type="spellStart"/>
+      <w:r>
+        <w:rPr>
+          <w:noProof w:val="0"/>
+          <w:lang w:val="en-US"/>
+        </w:rPr>
+        <w:t>único</w:t>
+      </w:r>
+      <w:proofErr w:type="spellEnd"/>
+      <w:r>
+        <w:rPr>
+          <w:noProof w:val="0"/>
+          <w:lang w:val="en-US"/>
+        </w:rPr>
+        <w:t xml:space="preserve"> </w:t>
+      </w:r>
+      <w:proofErr w:type="spellStart"/>
+      <w:r>
+        <w:rPr>
+          <w:noProof w:val="0"/>
+          <w:lang w:val="en-US"/>
+        </w:rPr>
+        <w:t>ajuste</w:t>
+      </w:r>
+      <w:proofErr w:type="spellEnd"/>
+      <w:r>
+        <w:rPr>
+          <w:noProof w:val="0"/>
+          <w:lang w:val="en-US"/>
+        </w:rPr>
+        <w:t xml:space="preserve"> </w:t>
+      </w:r>
+      <w:proofErr w:type="spellStart"/>
+      <w:r>
+        <w:rPr>
+          <w:noProof w:val="0"/>
+          <w:lang w:val="en-US"/>
+        </w:rPr>
+        <w:t>necessári</w:t>
+      </w:r>
+      <w:r>
+        <w:rPr>
+          <w:noProof w:val="0"/>
+          <w:lang w:val="en-US"/>
+        </w:rPr>
+        <w:t>o</w:t>
+      </w:r>
+      <w:proofErr w:type="spellEnd"/>
+      <w:r>
+        <w:rPr>
+          <w:noProof w:val="0"/>
+          <w:lang w:val="en-US"/>
+        </w:rPr>
+        <w:t xml:space="preserve"> para </w:t>
+      </w:r>
+      <w:proofErr w:type="spellStart"/>
+      <w:r>
+        <w:rPr>
+          <w:noProof w:val="0"/>
+          <w:lang w:val="en-US"/>
+        </w:rPr>
+        <w:t>execução</w:t>
+      </w:r>
+      <w:proofErr w:type="spellEnd"/>
+      <w:r>
+        <w:rPr>
+          <w:noProof w:val="0"/>
+          <w:lang w:val="en-US"/>
+        </w:rPr>
+        <w:t xml:space="preserve"> da </w:t>
+      </w:r>
+      <w:proofErr w:type="spellStart"/>
+      <w:r>
+        <w:rPr>
+          <w:noProof w:val="0"/>
+          <w:lang w:val="en-US"/>
+        </w:rPr>
+        <w:t>aplicação</w:t>
+      </w:r>
+      <w:proofErr w:type="spellEnd"/>
+      <w:r>
+        <w:rPr>
+          <w:noProof w:val="0"/>
+          <w:lang w:val="en-US"/>
+        </w:rPr>
+        <w:t xml:space="preserve"> </w:t>
+      </w:r>
+      <w:proofErr w:type="spellStart"/>
+      <w:r>
+        <w:rPr>
+          <w:noProof w:val="0"/>
+          <w:lang w:val="en-US"/>
+        </w:rPr>
+        <w:t>fo</w:t>
+      </w:r>
+      <w:r>
+        <w:rPr>
+          <w:noProof w:val="0"/>
+          <w:lang w:val="en-US"/>
+        </w:rPr>
+        <w:t>i</w:t>
+      </w:r>
+      <w:proofErr w:type="spellEnd"/>
+      <w:r>
+        <w:rPr>
+          <w:noProof w:val="0"/>
+          <w:lang w:val="en-US"/>
+        </w:rPr>
+        <w:t xml:space="preserve"> </w:t>
+      </w:r>
+      <w:proofErr w:type="gramStart"/>
+      <w:r>
+        <w:rPr>
+          <w:noProof w:val="0"/>
+          <w:lang w:val="en-US"/>
+        </w:rPr>
+        <w:t>a</w:t>
+      </w:r>
+      <w:proofErr w:type="gramEnd"/>
+      <w:r>
+        <w:rPr>
+          <w:noProof w:val="0"/>
+          <w:lang w:val="en-US"/>
+        </w:rPr>
+        <w:t xml:space="preserve"> </w:t>
+      </w:r>
+      <w:proofErr w:type="spellStart"/>
+      <w:r>
+        <w:rPr>
+          <w:noProof w:val="0"/>
+          <w:lang w:val="en-US"/>
+        </w:rPr>
+        <w:t>instal</w:t>
+      </w:r>
+      <w:r>
+        <w:rPr>
+          <w:noProof w:val="0"/>
+          <w:lang w:val="en-US"/>
+        </w:rPr>
+        <w:t>ação</w:t>
+      </w:r>
+      <w:proofErr w:type="spellEnd"/>
+      <w:r>
+        <w:rPr>
+          <w:noProof w:val="0"/>
+          <w:lang w:val="en-US"/>
+        </w:rPr>
+        <w:t xml:space="preserve"> do python3 </w:t>
+      </w:r>
+      <w:proofErr w:type="spellStart"/>
+      <w:r>
+        <w:rPr>
+          <w:noProof w:val="0"/>
+          <w:lang w:val="en-US"/>
+        </w:rPr>
+        <w:t>em</w:t>
+      </w:r>
+      <w:proofErr w:type="spellEnd"/>
+      <w:r>
+        <w:rPr>
+          <w:noProof w:val="0"/>
+          <w:lang w:val="en-US"/>
+        </w:rPr>
+        <w:t xml:space="preserve"> ambas as </w:t>
+      </w:r>
+      <w:proofErr w:type="spellStart"/>
+      <w:r>
+        <w:rPr>
+          <w:noProof w:val="0"/>
+          <w:lang w:val="en-US"/>
+        </w:rPr>
+        <w:t>máquinas</w:t>
+      </w:r>
+      <w:proofErr w:type="spellEnd"/>
+      <w:r>
+        <w:rPr>
+          <w:noProof w:val="0"/>
+          <w:lang w:val="en-US"/>
+        </w:rPr>
+        <w:t>.</w:t>
+      </w:r>
+    </w:p>
+    <w:p>
+      <w:pPr>
+        <w:pStyle w:val="Normal"/>
+        <w:ind w:left="0" w:firstLine="288"/>
+        <w:jc w:val="both"/>
+        <w:rPr>
+          <w:noProof w:val="0"/>
+          <w:lang w:val="en-US"/>
+        </w:rPr>
+      </w:pPr>
+    </w:p>
+    <w:p>
+      <w:pPr>
+        <w:pStyle w:val="Normal"/>
+        <w:ind w:left="0" w:firstLine="288"/>
+        <w:jc w:val="both"/>
+        <w:rPr>
+          <w:noProof w:val="0"/>
+          <w:lang w:val="en-US"/>
+        </w:rPr>
+      </w:pPr>
+      <w:r>
+        <w:rPr>
+          <w:noProof w:val="0"/>
+          <w:lang w:val="en-US"/>
+        </w:rPr>
+        <w:t xml:space="preserve">Quanto </w:t>
+      </w:r>
+      <w:proofErr w:type="spellStart"/>
+      <w:r>
+        <w:rPr>
+          <w:noProof w:val="0"/>
+          <w:lang w:val="en-US"/>
+        </w:rPr>
+        <w:t>às</w:t>
+      </w:r>
+      <w:proofErr w:type="spellEnd"/>
+      <w:r>
+        <w:rPr>
+          <w:noProof w:val="0"/>
+          <w:lang w:val="en-US"/>
+        </w:rPr>
+        <w:t xml:space="preserve"> </w:t>
+      </w:r>
+      <w:proofErr w:type="spellStart"/>
+      <w:r>
+        <w:rPr>
+          <w:noProof w:val="0"/>
+          <w:lang w:val="en-US"/>
+        </w:rPr>
+        <w:t>configuraçõe</w:t>
+      </w:r>
+      <w:r>
+        <w:rPr>
+          <w:noProof w:val="0"/>
+          <w:lang w:val="en-US"/>
+        </w:rPr>
+        <w:t>s</w:t>
+      </w:r>
+      <w:proofErr w:type="spellEnd"/>
+      <w:r>
+        <w:rPr>
+          <w:noProof w:val="0"/>
+          <w:lang w:val="en-US"/>
+        </w:rPr>
+        <w:t xml:space="preserve"> </w:t>
+      </w:r>
+      <w:r>
+        <w:rPr>
+          <w:noProof w:val="0"/>
+          <w:lang w:val="en-US"/>
+        </w:rPr>
+        <w:t xml:space="preserve">da rede, </w:t>
+      </w:r>
+      <w:r>
+        <w:rPr>
+          <w:noProof w:val="0"/>
+          <w:lang w:val="en-US"/>
+        </w:rPr>
+        <w:t xml:space="preserve">a </w:t>
+      </w:r>
+      <w:proofErr w:type="spellStart"/>
+      <w:r>
+        <w:rPr>
+          <w:noProof w:val="0"/>
+          <w:lang w:val="en-US"/>
+        </w:rPr>
+        <w:t>fim</w:t>
+      </w:r>
+      <w:proofErr w:type="spellEnd"/>
+      <w:r>
+        <w:rPr>
+          <w:noProof w:val="0"/>
+          <w:lang w:val="en-US"/>
+        </w:rPr>
+        <w:t xml:space="preserve"> de se </w:t>
+      </w:r>
+      <w:proofErr w:type="spellStart"/>
+      <w:r>
+        <w:rPr>
+          <w:noProof w:val="0"/>
+          <w:lang w:val="en-US"/>
+        </w:rPr>
+        <w:t>adequar</w:t>
+      </w:r>
+      <w:proofErr w:type="spellEnd"/>
+      <w:r>
+        <w:rPr>
+          <w:noProof w:val="0"/>
+          <w:lang w:val="en-US"/>
+        </w:rPr>
+        <w:t xml:space="preserve"> </w:t>
+      </w:r>
+      <w:proofErr w:type="spellStart"/>
+      <w:r>
+        <w:rPr>
+          <w:noProof w:val="0"/>
+          <w:lang w:val="en-US"/>
+        </w:rPr>
+        <w:t>às</w:t>
+      </w:r>
+      <w:proofErr w:type="spellEnd"/>
+      <w:r>
+        <w:rPr>
+          <w:noProof w:val="0"/>
+          <w:lang w:val="en-US"/>
+        </w:rPr>
+        <w:t xml:space="preserve"> </w:t>
+      </w:r>
+      <w:proofErr w:type="spellStart"/>
+      <w:r>
+        <w:rPr>
+          <w:noProof w:val="0"/>
+          <w:lang w:val="en-US"/>
+        </w:rPr>
+        <w:t>necessidades</w:t>
+      </w:r>
+      <w:proofErr w:type="spellEnd"/>
+      <w:r>
+        <w:rPr>
+          <w:noProof w:val="0"/>
+          <w:lang w:val="en-US"/>
+        </w:rPr>
+        <w:t xml:space="preserve"> do </w:t>
+      </w:r>
+      <w:proofErr w:type="spellStart"/>
+      <w:r>
+        <w:rPr>
+          <w:noProof w:val="0"/>
+          <w:lang w:val="en-US"/>
+        </w:rPr>
+        <w:t>protocolo</w:t>
+      </w:r>
+      <w:proofErr w:type="spellEnd"/>
+      <w:r>
+        <w:rPr>
+          <w:noProof w:val="0"/>
+          <w:lang w:val="en-US"/>
+        </w:rPr>
+        <w:t xml:space="preserve"> IRC, </w:t>
+      </w:r>
+      <w:proofErr w:type="spellStart"/>
+      <w:r>
+        <w:rPr>
+          <w:noProof w:val="0"/>
+          <w:lang w:val="en-US"/>
+        </w:rPr>
+        <w:t>implementamos</w:t>
+      </w:r>
+      <w:proofErr w:type="spellEnd"/>
+      <w:r>
+        <w:rPr>
+          <w:noProof w:val="0"/>
+          <w:lang w:val="en-US"/>
+        </w:rPr>
+        <w:t xml:space="preserve"> o </w:t>
+      </w:r>
+      <w:proofErr w:type="spellStart"/>
+      <w:r>
+        <w:rPr>
+          <w:noProof w:val="0"/>
+          <w:lang w:val="en-US"/>
+        </w:rPr>
+        <w:t>código</w:t>
+      </w:r>
+      <w:proofErr w:type="spellEnd"/>
+      <w:r>
+        <w:rPr>
+          <w:noProof w:val="0"/>
+          <w:lang w:val="en-US"/>
+        </w:rPr>
+        <w:t xml:space="preserve"> no </w:t>
+      </w:r>
+      <w:proofErr w:type="spellStart"/>
+      <w:r>
+        <w:rPr>
+          <w:noProof w:val="0"/>
+          <w:lang w:val="en-US"/>
+        </w:rPr>
+        <w:t>modelo</w:t>
+      </w:r>
+      <w:proofErr w:type="spellEnd"/>
+      <w:r>
+        <w:rPr>
+          <w:noProof w:val="0"/>
+          <w:lang w:val="en-US"/>
+        </w:rPr>
+        <w:t xml:space="preserve"> cliente</w:t>
+      </w:r>
+      <w:r>
+        <w:rPr>
+          <w:noProof w:val="0"/>
+          <w:lang w:val="en-US"/>
+        </w:rPr>
+        <w:t>-</w:t>
+      </w:r>
+      <w:r>
+        <w:rPr>
+          <w:noProof w:val="0"/>
+          <w:lang w:val="en-US"/>
+        </w:rPr>
+        <w:t xml:space="preserve">servidor, com a criação de duas classes </w:t>
+      </w:r>
+      <w:r>
+        <w:rPr>
+          <w:noProof w:val="0"/>
+          <w:lang w:val="en-US"/>
+        </w:rPr>
+        <w:t xml:space="preserve">de </w:t>
+      </w:r>
+      <w:proofErr w:type="spellStart"/>
+      <w:r>
+        <w:rPr>
+          <w:noProof w:val="0"/>
+          <w:lang w:val="en-US"/>
+        </w:rPr>
+        <w:t>objetos</w:t>
+      </w:r>
+      <w:proofErr w:type="spellEnd"/>
+      <w:r>
+        <w:rPr>
+          <w:noProof w:val="0"/>
+          <w:lang w:val="en-US"/>
+        </w:rPr>
+        <w:t>,</w:t>
+      </w:r>
+      <w:r>
+        <w:rPr>
+          <w:noProof w:val="0"/>
+          <w:lang w:val="en-US"/>
+        </w:rPr>
+        <w:t xml:space="preserve"> </w:t>
+      </w:r>
+      <w:proofErr w:type="spellStart"/>
+      <w:r>
+        <w:rPr>
+          <w:noProof w:val="0"/>
+          <w:lang w:val="en-US"/>
+        </w:rPr>
+        <w:t>uma</w:t>
+      </w:r>
+      <w:proofErr w:type="spellEnd"/>
+      <w:r>
+        <w:rPr>
+          <w:noProof w:val="0"/>
+          <w:lang w:val="en-US"/>
+        </w:rPr>
+        <w:t xml:space="preserve"> para o cliente, </w:t>
+      </w:r>
+      <w:proofErr w:type="spellStart"/>
+      <w:r>
+        <w:rPr>
+          <w:noProof w:val="0"/>
+          <w:lang w:val="en-US"/>
+        </w:rPr>
+        <w:t>denominada</w:t>
+      </w:r>
+      <w:proofErr w:type="spellEnd"/>
+      <w:r>
+        <w:rPr>
+          <w:noProof w:val="0"/>
+          <w:lang w:val="en-US"/>
+        </w:rPr>
+        <w:t xml:space="preserve"> Cliente, e </w:t>
+      </w:r>
+      <w:proofErr w:type="spellStart"/>
+      <w:r>
+        <w:rPr>
+          <w:noProof w:val="0"/>
+          <w:lang w:val="en-US"/>
+        </w:rPr>
+        <w:t>outra</w:t>
+      </w:r>
+      <w:proofErr w:type="spellEnd"/>
+      <w:r>
+        <w:rPr>
+          <w:noProof w:val="0"/>
+          <w:lang w:val="en-US"/>
+        </w:rPr>
+        <w:t xml:space="preserve"> para o </w:t>
+      </w:r>
+      <w:proofErr w:type="spellStart"/>
+      <w:r>
+        <w:rPr>
+          <w:noProof w:val="0"/>
+          <w:lang w:val="en-US"/>
+        </w:rPr>
+        <w:t>servidor</w:t>
+      </w:r>
+      <w:proofErr w:type="spellEnd"/>
+      <w:r>
+        <w:rPr>
+          <w:noProof w:val="0"/>
+          <w:lang w:val="en-US"/>
+        </w:rPr>
+        <w:t xml:space="preserve">, </w:t>
+      </w:r>
+      <w:proofErr w:type="spellStart"/>
+      <w:r>
+        <w:rPr>
+          <w:noProof w:val="0"/>
+          <w:lang w:val="en-US"/>
+        </w:rPr>
+        <w:t>denominada</w:t>
+      </w:r>
+      <w:proofErr w:type="spellEnd"/>
+      <w:r>
+        <w:rPr>
+          <w:noProof w:val="0"/>
+          <w:lang w:val="en-US"/>
+        </w:rPr>
+        <w:t xml:space="preserve"> </w:t>
+      </w:r>
+      <w:proofErr w:type="spellStart"/>
+      <w:r>
+        <w:rPr>
+          <w:noProof w:val="0"/>
+          <w:lang w:val="en-US"/>
+        </w:rPr>
+        <w:t>S</w:t>
+      </w:r>
+      <w:r>
+        <w:rPr>
+          <w:noProof w:val="0"/>
+          <w:lang w:val="en-US"/>
+        </w:rPr>
+        <w:t>ervidor</w:t>
+      </w:r>
+      <w:proofErr w:type="spellEnd"/>
+      <w:r>
+        <w:rPr>
+          <w:noProof w:val="0"/>
+          <w:lang w:val="en-US"/>
+        </w:rPr>
+        <w:t xml:space="preserve">, </w:t>
+      </w:r>
+      <w:proofErr w:type="spellStart"/>
+      <w:r>
+        <w:rPr>
+          <w:noProof w:val="0"/>
+          <w:lang w:val="en-US"/>
+        </w:rPr>
+        <w:t>onde</w:t>
+      </w:r>
+      <w:proofErr w:type="spellEnd"/>
+      <w:r>
+        <w:rPr>
+          <w:noProof w:val="0"/>
+          <w:lang w:val="en-US"/>
+        </w:rPr>
+        <w:t xml:space="preserve"> </w:t>
+      </w:r>
+      <w:proofErr w:type="spellStart"/>
+      <w:r>
+        <w:rPr>
+          <w:noProof w:val="0"/>
+          <w:lang w:val="en-US"/>
+        </w:rPr>
+        <w:t>cada</w:t>
+      </w:r>
+      <w:proofErr w:type="spellEnd"/>
+      <w:r>
+        <w:rPr>
+          <w:noProof w:val="0"/>
+          <w:lang w:val="en-US"/>
+        </w:rPr>
+        <w:t xml:space="preserve"> </w:t>
+      </w:r>
+      <w:proofErr w:type="spellStart"/>
+      <w:r>
+        <w:rPr>
+          <w:noProof w:val="0"/>
+          <w:lang w:val="en-US"/>
+        </w:rPr>
+        <w:t>uma</w:t>
+      </w:r>
+      <w:proofErr w:type="spellEnd"/>
+      <w:r>
+        <w:rPr>
+          <w:noProof w:val="0"/>
+          <w:lang w:val="en-US"/>
+        </w:rPr>
+        <w:t xml:space="preserve"> se </w:t>
+      </w:r>
+      <w:proofErr w:type="spellStart"/>
+      <w:r>
+        <w:rPr>
+          <w:noProof w:val="0"/>
+          <w:lang w:val="en-US"/>
+        </w:rPr>
+        <w:t>aloca</w:t>
+      </w:r>
+      <w:proofErr w:type="spellEnd"/>
+      <w:r>
+        <w:rPr>
+          <w:noProof w:val="0"/>
+          <w:lang w:val="en-US"/>
+        </w:rPr>
+        <w:t xml:space="preserve"> </w:t>
+      </w:r>
+      <w:proofErr w:type="spellStart"/>
+      <w:r>
+        <w:rPr>
+          <w:noProof w:val="0"/>
+          <w:lang w:val="en-US"/>
+        </w:rPr>
+        <w:t>em</w:t>
+      </w:r>
+      <w:proofErr w:type="spellEnd"/>
+      <w:r>
+        <w:rPr>
+          <w:noProof w:val="0"/>
+          <w:lang w:val="en-US"/>
+        </w:rPr>
+        <w:t xml:space="preserve"> um </w:t>
+      </w:r>
+      <w:proofErr w:type="spellStart"/>
+      <w:r>
+        <w:rPr>
+          <w:noProof w:val="0"/>
+          <w:lang w:val="en-US"/>
+        </w:rPr>
+        <w:t>arquivo</w:t>
+      </w:r>
+      <w:proofErr w:type="spellEnd"/>
+      <w:r>
+        <w:rPr>
+          <w:noProof w:val="0"/>
+          <w:lang w:val="en-US"/>
+        </w:rPr>
+        <w:t xml:space="preserve"> “.</w:t>
+      </w:r>
+      <w:proofErr w:type="spellStart"/>
+      <w:r>
+        <w:rPr>
+          <w:noProof w:val="0"/>
+          <w:lang w:val="en-US"/>
+        </w:rPr>
+        <w:t>py</w:t>
+      </w:r>
+      <w:proofErr w:type="spellEnd"/>
+      <w:r>
+        <w:rPr>
+          <w:noProof w:val="0"/>
+          <w:lang w:val="en-US"/>
+        </w:rPr>
+        <w:t>”</w:t>
+      </w:r>
+      <w:r>
+        <w:rPr>
+          <w:noProof w:val="0"/>
+          <w:lang w:val="en-US"/>
+        </w:rPr>
+        <w:t xml:space="preserve"> </w:t>
+      </w:r>
+      <w:proofErr w:type="spellStart"/>
+      <w:r>
+        <w:rPr>
+          <w:noProof w:val="0"/>
+          <w:lang w:val="en-US"/>
+        </w:rPr>
+        <w:t>distinto</w:t>
+      </w:r>
+      <w:proofErr w:type="spellEnd"/>
+      <w:r>
+        <w:rPr>
+          <w:noProof w:val="0"/>
+          <w:lang w:val="en-US"/>
+        </w:rPr>
+        <w:t>,</w:t>
+      </w:r>
+      <w:r>
+        <w:rPr>
+          <w:noProof w:val="0"/>
+          <w:lang w:val="en-US"/>
+        </w:rPr>
+        <w:t xml:space="preserve"> e basta </w:t>
+      </w:r>
+      <w:proofErr w:type="spellStart"/>
+      <w:r>
+        <w:rPr>
+          <w:noProof w:val="0"/>
+          <w:lang w:val="en-US"/>
+        </w:rPr>
+        <w:t>executar</w:t>
+      </w:r>
+      <w:proofErr w:type="spellEnd"/>
+      <w:r>
+        <w:rPr>
+          <w:noProof w:val="0"/>
+          <w:lang w:val="en-US"/>
+        </w:rPr>
+        <w:t xml:space="preserve"> </w:t>
+      </w:r>
+      <w:proofErr w:type="gramStart"/>
+      <w:r>
+        <w:rPr>
+          <w:noProof w:val="0"/>
+          <w:lang w:val="en-US"/>
+        </w:rPr>
+        <w:t>a</w:t>
+      </w:r>
+      <w:proofErr w:type="gramEnd"/>
+      <w:r>
+        <w:rPr>
+          <w:noProof w:val="0"/>
+          <w:lang w:val="en-US"/>
+        </w:rPr>
+        <w:t xml:space="preserve"> </w:t>
+      </w:r>
+      <w:proofErr w:type="spellStart"/>
+      <w:r>
+        <w:rPr>
+          <w:noProof w:val="0"/>
+          <w:lang w:val="en-US"/>
+        </w:rPr>
+        <w:t>interpretação</w:t>
+      </w:r>
+      <w:proofErr w:type="spellEnd"/>
+      <w:r>
+        <w:rPr>
+          <w:noProof w:val="0"/>
+          <w:lang w:val="en-US"/>
+        </w:rPr>
+        <w:t xml:space="preserve"> do </w:t>
+      </w:r>
+      <w:proofErr w:type="spellStart"/>
+      <w:r>
+        <w:rPr>
+          <w:noProof w:val="0"/>
+          <w:lang w:val="en-US"/>
+        </w:rPr>
+        <w:t>arquivo</w:t>
+      </w:r>
+      <w:proofErr w:type="spellEnd"/>
+      <w:r>
+        <w:rPr>
+          <w:noProof w:val="0"/>
+          <w:lang w:val="en-US"/>
+        </w:rPr>
+        <w:t xml:space="preserve"> da </w:t>
+      </w:r>
+      <w:proofErr w:type="spellStart"/>
+      <w:r>
+        <w:rPr>
+          <w:noProof w:val="0"/>
+          <w:lang w:val="en-US"/>
+        </w:rPr>
+        <w:t>classe</w:t>
+      </w:r>
+      <w:proofErr w:type="spellEnd"/>
+      <w:r>
+        <w:rPr>
+          <w:noProof w:val="0"/>
+          <w:lang w:val="en-US"/>
+        </w:rPr>
+        <w:t xml:space="preserve"> que </w:t>
+      </w:r>
+      <w:proofErr w:type="spellStart"/>
+      <w:r>
+        <w:rPr>
+          <w:noProof w:val="0"/>
+          <w:lang w:val="en-US"/>
+        </w:rPr>
+        <w:t>deseja</w:t>
+      </w:r>
+      <w:proofErr w:type="spellEnd"/>
+      <w:r>
+        <w:rPr>
+          <w:noProof w:val="0"/>
+          <w:lang w:val="en-US"/>
+        </w:rPr>
+        <w:t xml:space="preserve"> </w:t>
+      </w:r>
+      <w:proofErr w:type="spellStart"/>
+      <w:r>
+        <w:rPr>
+          <w:noProof w:val="0"/>
+          <w:lang w:val="en-US"/>
+        </w:rPr>
+        <w:t>instanciar</w:t>
+      </w:r>
+      <w:proofErr w:type="spellEnd"/>
+      <w:r>
+        <w:rPr>
+          <w:noProof w:val="0"/>
+          <w:lang w:val="en-US"/>
+        </w:rPr>
+        <w:t xml:space="preserve"> um </w:t>
+      </w:r>
+      <w:proofErr w:type="spellStart"/>
+      <w:r>
+        <w:rPr>
+          <w:noProof w:val="0"/>
+          <w:lang w:val="en-US"/>
+        </w:rPr>
+        <w:t>objeto</w:t>
+      </w:r>
+      <w:proofErr w:type="spellEnd"/>
+      <w:r>
+        <w:rPr>
+          <w:noProof w:val="0"/>
+          <w:lang w:val="en-US"/>
+        </w:rPr>
+        <w:t xml:space="preserve"> e, </w:t>
+      </w:r>
+      <w:proofErr w:type="spellStart"/>
+      <w:r>
+        <w:rPr>
+          <w:noProof w:val="0"/>
+          <w:lang w:val="en-US"/>
+        </w:rPr>
+        <w:t>enfim</w:t>
+      </w:r>
+      <w:proofErr w:type="spellEnd"/>
+      <w:r>
+        <w:rPr>
+          <w:noProof w:val="0"/>
+          <w:lang w:val="en-US"/>
+        </w:rPr>
+        <w:t xml:space="preserve">, </w:t>
+      </w:r>
+      <w:proofErr w:type="spellStart"/>
+      <w:r>
+        <w:rPr>
+          <w:noProof w:val="0"/>
+          <w:lang w:val="en-US"/>
+        </w:rPr>
+        <w:t>rodá</w:t>
+      </w:r>
+      <w:proofErr w:type="spellEnd"/>
+      <w:r>
+        <w:rPr>
+          <w:noProof w:val="0"/>
+          <w:lang w:val="en-US"/>
+        </w:rPr>
+        <w:t xml:space="preserve">-lo </w:t>
+      </w:r>
+      <w:proofErr w:type="spellStart"/>
+      <w:r>
+        <w:rPr>
+          <w:noProof w:val="0"/>
+          <w:lang w:val="en-US"/>
+        </w:rPr>
+        <w:t>em</w:t>
+      </w:r>
+      <w:proofErr w:type="spellEnd"/>
+      <w:r>
+        <w:rPr>
+          <w:noProof w:val="0"/>
+          <w:lang w:val="en-US"/>
+        </w:rPr>
+        <w:t xml:space="preserve"> </w:t>
+      </w:r>
+      <w:proofErr w:type="spellStart"/>
+      <w:r>
+        <w:rPr>
+          <w:noProof w:val="0"/>
+          <w:lang w:val="en-US"/>
+        </w:rPr>
+        <w:t>sua</w:t>
+      </w:r>
+      <w:proofErr w:type="spellEnd"/>
+      <w:r>
+        <w:rPr>
+          <w:noProof w:val="0"/>
+          <w:lang w:val="en-US"/>
+        </w:rPr>
+        <w:t xml:space="preserve"> </w:t>
+      </w:r>
+      <w:proofErr w:type="spellStart"/>
+      <w:r>
+        <w:rPr>
+          <w:noProof w:val="0"/>
+          <w:lang w:val="en-US"/>
+        </w:rPr>
+        <w:t>máquina</w:t>
+      </w:r>
+      <w:proofErr w:type="spellEnd"/>
+      <w:r>
+        <w:rPr>
+          <w:noProof w:val="0"/>
+          <w:lang w:val="en-US"/>
+        </w:rPr>
+        <w:t xml:space="preserve">. </w:t>
+      </w:r>
+      <w:proofErr w:type="spellStart"/>
+      <w:r>
+        <w:rPr>
+          <w:noProof w:val="0"/>
+          <w:lang w:val="en-US"/>
+        </w:rPr>
+        <w:t>Ademais</w:t>
+      </w:r>
+      <w:proofErr w:type="spellEnd"/>
+      <w:r>
+        <w:rPr>
+          <w:noProof w:val="0"/>
+          <w:lang w:val="en-US"/>
+        </w:rPr>
+        <w:t>,</w:t>
+      </w:r>
+      <w:r>
+        <w:rPr>
+          <w:noProof w:val="0"/>
+          <w:lang w:val="en-US"/>
+        </w:rPr>
+        <w:t xml:space="preserve"> </w:t>
+      </w:r>
+      <w:proofErr w:type="spellStart"/>
+      <w:r>
+        <w:rPr>
+          <w:noProof w:val="0"/>
+          <w:lang w:val="en-US"/>
+        </w:rPr>
+        <w:t>ao</w:t>
+      </w:r>
+      <w:proofErr w:type="spellEnd"/>
+      <w:r>
+        <w:rPr>
+          <w:noProof w:val="0"/>
+          <w:lang w:val="en-US"/>
+        </w:rPr>
+        <w:t xml:space="preserve"> </w:t>
+      </w:r>
+      <w:proofErr w:type="spellStart"/>
+      <w:r>
+        <w:rPr>
+          <w:noProof w:val="0"/>
+          <w:lang w:val="en-US"/>
+        </w:rPr>
+        <w:t>instanciar</w:t>
+      </w:r>
+      <w:proofErr w:type="spellEnd"/>
+      <w:r>
+        <w:rPr>
+          <w:noProof w:val="0"/>
+          <w:lang w:val="en-US"/>
+        </w:rPr>
+        <w:t xml:space="preserve"> sockets do </w:t>
+      </w:r>
+      <w:proofErr w:type="spellStart"/>
+      <w:r>
+        <w:rPr>
+          <w:noProof w:val="0"/>
+          <w:lang w:val="en-US"/>
+        </w:rPr>
+        <w:t>servidor</w:t>
+      </w:r>
+      <w:proofErr w:type="spellEnd"/>
+      <w:r>
+        <w:rPr>
+          <w:noProof w:val="0"/>
+          <w:lang w:val="en-US"/>
+        </w:rPr>
+        <w:t xml:space="preserve"> e do cliente</w:t>
+      </w:r>
+      <w:r>
+        <w:rPr>
+          <w:noProof w:val="0"/>
+          <w:lang w:val="en-US"/>
+        </w:rPr>
+        <w:t xml:space="preserve">, </w:t>
+      </w:r>
+      <w:proofErr w:type="spellStart"/>
+      <w:r>
+        <w:rPr>
+          <w:noProof w:val="0"/>
+          <w:lang w:val="en-US"/>
+        </w:rPr>
+        <w:t>foram</w:t>
+      </w:r>
+      <w:proofErr w:type="spellEnd"/>
+      <w:r>
+        <w:rPr>
+          <w:noProof w:val="0"/>
+          <w:lang w:val="en-US"/>
+        </w:rPr>
+        <w:t xml:space="preserve"> </w:t>
+      </w:r>
+      <w:proofErr w:type="spellStart"/>
+      <w:r>
+        <w:rPr>
+          <w:noProof w:val="0"/>
+          <w:lang w:val="en-US"/>
+        </w:rPr>
+        <w:t>utilizados</w:t>
+      </w:r>
+      <w:proofErr w:type="spellEnd"/>
+      <w:r>
+        <w:rPr>
+          <w:noProof w:val="0"/>
+          <w:lang w:val="en-US"/>
+        </w:rPr>
+        <w:t>:</w:t>
+      </w:r>
+      <w:r>
+        <w:rPr>
+          <w:noProof w:val="0"/>
+          <w:lang w:val="en-US"/>
+        </w:rPr>
+        <w:t xml:space="preserve"> </w:t>
+      </w:r>
+    </w:p>
+    <w:p>
+      <w:pPr>
+        <w:pStyle w:val="ListParagraph"/>
+        <w:numPr>
+          <w:ilvl w:val="0"/>
+          <w:numId w:val="14"/>
+        </w:numPr>
+        <w:jc w:val="both"/>
+        <w:rPr>
+          <w:noProof w:val="0"/>
+          <w:lang w:val="en-US"/>
+        </w:rPr>
+      </w:pPr>
+      <w:r>
+        <w:rPr>
+          <w:noProof w:val="0"/>
+          <w:lang w:val="en-US"/>
+        </w:rPr>
+        <w:t>A</w:t>
+      </w:r>
+      <w:r>
+        <w:rPr>
+          <w:noProof w:val="0"/>
+          <w:lang w:val="en-US"/>
+        </w:rPr>
+        <w:t xml:space="preserve"> </w:t>
+      </w:r>
+      <w:proofErr w:type="spellStart"/>
+      <w:r>
+        <w:rPr>
+          <w:noProof w:val="0"/>
+          <w:lang w:val="en-US"/>
+        </w:rPr>
+        <w:t>família</w:t>
+      </w:r>
+      <w:proofErr w:type="spellEnd"/>
+      <w:r>
+        <w:rPr>
+          <w:noProof w:val="0"/>
+          <w:lang w:val="en-US"/>
+        </w:rPr>
+        <w:t xml:space="preserve"> de </w:t>
+      </w:r>
+      <w:proofErr w:type="spellStart"/>
+      <w:r>
+        <w:rPr>
+          <w:noProof w:val="0"/>
+          <w:lang w:val="en-US"/>
+        </w:rPr>
+        <w:t>endereços</w:t>
+      </w:r>
+      <w:proofErr w:type="spellEnd"/>
+      <w:r>
+        <w:rPr>
+          <w:noProof w:val="0"/>
+          <w:lang w:val="en-US"/>
+        </w:rPr>
+        <w:t xml:space="preserve"> IPv4, </w:t>
+      </w:r>
+      <w:proofErr w:type="spellStart"/>
+      <w:r>
+        <w:rPr>
+          <w:noProof w:val="0"/>
+          <w:lang w:val="en-US"/>
+        </w:rPr>
+        <w:t>por</w:t>
+      </w:r>
+      <w:proofErr w:type="spellEnd"/>
+      <w:r>
+        <w:rPr>
+          <w:noProof w:val="0"/>
+          <w:lang w:val="en-US"/>
+        </w:rPr>
+        <w:t xml:space="preserve"> </w:t>
+      </w:r>
+      <w:proofErr w:type="spellStart"/>
+      <w:r>
+        <w:rPr>
+          <w:noProof w:val="0"/>
+          <w:lang w:val="en-US"/>
+        </w:rPr>
+        <w:t>meio</w:t>
+      </w:r>
+      <w:proofErr w:type="spellEnd"/>
+      <w:r>
+        <w:rPr>
+          <w:noProof w:val="0"/>
+          <w:lang w:val="en-US"/>
+        </w:rPr>
+        <w:t xml:space="preserve"> do </w:t>
+      </w:r>
+      <w:proofErr w:type="spellStart"/>
+      <w:r>
+        <w:rPr>
+          <w:noProof w:val="0"/>
+          <w:lang w:val="en-US"/>
+        </w:rPr>
+        <w:t>argumento</w:t>
+      </w:r>
+      <w:proofErr w:type="spellEnd"/>
+      <w:r>
+        <w:rPr>
+          <w:noProof w:val="0"/>
+          <w:lang w:val="en-US"/>
+        </w:rPr>
+        <w:t xml:space="preserve"> “</w:t>
+      </w:r>
+      <w:proofErr w:type="spellStart"/>
+      <w:r>
+        <w:rPr>
+          <w:noProof w:val="0"/>
+          <w:lang w:val="en-US"/>
+        </w:rPr>
+        <w:t>socket.AF_INET</w:t>
+      </w:r>
+      <w:proofErr w:type="spellEnd"/>
+      <w:r>
+        <w:rPr>
+          <w:noProof w:val="0"/>
+          <w:lang w:val="en-US"/>
+        </w:rPr>
+        <w:t>”</w:t>
+      </w:r>
+      <w:r>
+        <w:rPr>
+          <w:noProof w:val="0"/>
+          <w:lang w:val="en-US"/>
+        </w:rPr>
+        <w:t xml:space="preserve">, </w:t>
+      </w:r>
+      <w:proofErr w:type="spellStart"/>
+      <w:r>
+        <w:rPr>
+          <w:noProof w:val="0"/>
+          <w:lang w:val="en-US"/>
+        </w:rPr>
+        <w:t>ou</w:t>
+      </w:r>
+      <w:proofErr w:type="spellEnd"/>
+      <w:r>
+        <w:rPr>
+          <w:noProof w:val="0"/>
+          <w:lang w:val="en-US"/>
+        </w:rPr>
+        <w:t xml:space="preserve"> </w:t>
+      </w:r>
+      <w:proofErr w:type="spellStart"/>
+      <w:r>
+        <w:rPr>
+          <w:noProof w:val="0"/>
+          <w:lang w:val="en-US"/>
+        </w:rPr>
+        <w:t>seja</w:t>
+      </w:r>
+      <w:proofErr w:type="spellEnd"/>
+      <w:r>
+        <w:rPr>
+          <w:noProof w:val="0"/>
+          <w:lang w:val="en-US"/>
+        </w:rPr>
+        <w:t xml:space="preserve">, </w:t>
+      </w:r>
+      <w:proofErr w:type="spellStart"/>
+      <w:r>
+        <w:rPr>
+          <w:noProof w:val="0"/>
+          <w:lang w:val="en-US"/>
+        </w:rPr>
+        <w:t>endereços</w:t>
+      </w:r>
+      <w:proofErr w:type="spellEnd"/>
+      <w:r>
+        <w:rPr>
+          <w:noProof w:val="0"/>
+          <w:lang w:val="en-US"/>
+        </w:rPr>
+        <w:t xml:space="preserve"> IP </w:t>
+      </w:r>
+      <w:proofErr w:type="spellStart"/>
+      <w:r>
+        <w:rPr>
+          <w:noProof w:val="0"/>
+          <w:lang w:val="en-US"/>
+        </w:rPr>
+        <w:t>constituídos</w:t>
+      </w:r>
+      <w:proofErr w:type="spellEnd"/>
+      <w:r>
+        <w:rPr>
+          <w:noProof w:val="0"/>
+          <w:lang w:val="en-US"/>
+        </w:rPr>
+        <w:t xml:space="preserve"> </w:t>
+      </w:r>
+      <w:proofErr w:type="spellStart"/>
+      <w:r>
+        <w:rPr>
+          <w:noProof w:val="0"/>
+          <w:lang w:val="en-US"/>
+        </w:rPr>
+        <w:t>por</w:t>
+      </w:r>
+      <w:proofErr w:type="spellEnd"/>
+      <w:r>
+        <w:rPr>
+          <w:noProof w:val="0"/>
+          <w:lang w:val="en-US"/>
+        </w:rPr>
+        <w:t xml:space="preserve"> </w:t>
+      </w:r>
+      <w:proofErr w:type="spellStart"/>
+      <w:r>
+        <w:rPr>
+          <w:noProof w:val="0"/>
+          <w:lang w:val="en-US"/>
+        </w:rPr>
+        <w:t>quatro</w:t>
+      </w:r>
+      <w:proofErr w:type="spellEnd"/>
+      <w:r>
+        <w:rPr>
+          <w:noProof w:val="0"/>
+          <w:lang w:val="en-US"/>
+        </w:rPr>
+        <w:t xml:space="preserve"> </w:t>
+      </w:r>
+      <w:proofErr w:type="spellStart"/>
+      <w:r>
+        <w:rPr>
+          <w:noProof w:val="0"/>
+          <w:lang w:val="en-US"/>
+        </w:rPr>
+        <w:t>grupos</w:t>
+      </w:r>
+      <w:proofErr w:type="spellEnd"/>
+      <w:r>
+        <w:rPr>
+          <w:noProof w:val="0"/>
+          <w:lang w:val="en-US"/>
+        </w:rPr>
+        <w:t xml:space="preserve"> de </w:t>
+      </w:r>
+      <w:proofErr w:type="spellStart"/>
+      <w:r>
+        <w:rPr>
+          <w:noProof w:val="0"/>
+          <w:lang w:val="en-US"/>
+        </w:rPr>
+        <w:t>dois</w:t>
+      </w:r>
+      <w:proofErr w:type="spellEnd"/>
+      <w:r>
+        <w:rPr>
+          <w:noProof w:val="0"/>
+          <w:lang w:val="en-US"/>
+        </w:rPr>
+        <w:t xml:space="preserve"> </w:t>
+      </w:r>
+      <w:proofErr w:type="spellStart"/>
+      <w:r>
+        <w:rPr>
+          <w:noProof w:val="0"/>
+          <w:lang w:val="en-US"/>
+        </w:rPr>
+        <w:t>dígitos</w:t>
+      </w:r>
+      <w:proofErr w:type="spellEnd"/>
+      <w:r>
+        <w:rPr>
+          <w:noProof w:val="0"/>
+          <w:lang w:val="en-US"/>
+        </w:rPr>
+        <w:t xml:space="preserve"> </w:t>
+      </w:r>
+      <w:proofErr w:type="spellStart"/>
+      <w:r>
+        <w:rPr>
+          <w:noProof w:val="0"/>
+          <w:lang w:val="en-US"/>
+        </w:rPr>
+        <w:t>hexadecimais</w:t>
+      </w:r>
+      <w:proofErr w:type="spellEnd"/>
+      <w:r>
+        <w:rPr>
+          <w:noProof w:val="0"/>
+          <w:lang w:val="en-US"/>
+        </w:rPr>
+        <w:t xml:space="preserve">, </w:t>
+      </w:r>
+      <w:proofErr w:type="spellStart"/>
+      <w:r>
+        <w:rPr>
+          <w:noProof w:val="0"/>
+          <w:lang w:val="en-US"/>
+        </w:rPr>
+        <w:t>variando</w:t>
+      </w:r>
+      <w:proofErr w:type="spellEnd"/>
+      <w:r>
+        <w:rPr>
+          <w:noProof w:val="0"/>
+          <w:lang w:val="en-US"/>
+        </w:rPr>
+        <w:t xml:space="preserve"> de 0 a 255 </w:t>
+      </w:r>
+      <w:proofErr w:type="spellStart"/>
+      <w:r>
+        <w:rPr>
+          <w:noProof w:val="0"/>
+          <w:lang w:val="en-US"/>
+        </w:rPr>
+        <w:t>na</w:t>
+      </w:r>
+      <w:proofErr w:type="spellEnd"/>
+      <w:r>
+        <w:rPr>
+          <w:noProof w:val="0"/>
+          <w:lang w:val="en-US"/>
+        </w:rPr>
+        <w:t xml:space="preserve"> base decimal </w:t>
+      </w:r>
+      <w:proofErr w:type="spellStart"/>
+      <w:r>
+        <w:rPr>
+          <w:noProof w:val="0"/>
+          <w:lang w:val="en-US"/>
+        </w:rPr>
+        <w:t>em</w:t>
+      </w:r>
+      <w:proofErr w:type="spellEnd"/>
+      <w:r>
+        <w:rPr>
+          <w:noProof w:val="0"/>
+          <w:lang w:val="en-US"/>
+        </w:rPr>
+        <w:t xml:space="preserve"> </w:t>
+      </w:r>
+      <w:r>
+        <w:rPr>
+          <w:noProof w:val="0"/>
+          <w:lang w:val="en-US"/>
+        </w:rPr>
+        <w:t>exibição</w:t>
+      </w:r>
+      <w:r>
+        <w:rPr>
+          <w:noProof w:val="0"/>
+          <w:lang w:val="en-US"/>
+        </w:rPr>
+        <w:t>;</w:t>
+      </w:r>
+      <w:r>
+        <w:rPr>
+          <w:noProof w:val="0"/>
+          <w:lang w:val="en-US"/>
+        </w:rPr>
+        <w:t xml:space="preserve"> </w:t>
+      </w:r>
+    </w:p>
+    <w:p>
+      <w:pPr>
+        <w:pStyle w:val="ListParagraph"/>
+        <w:numPr>
+          <w:ilvl w:val="0"/>
+          <w:numId w:val="14"/>
+        </w:numPr>
+        <w:jc w:val="both"/>
+        <w:rPr>
+          <w:noProof w:val="0"/>
+          <w:lang w:val="en-US"/>
+        </w:rPr>
+      </w:pPr>
+      <w:r>
+        <w:rPr>
+          <w:noProof w:val="0"/>
+          <w:lang w:val="en-US"/>
+        </w:rPr>
+        <w:t>E</w:t>
+      </w:r>
+      <w:r>
+        <w:rPr>
+          <w:noProof w:val="0"/>
+          <w:lang w:val="en-US"/>
+        </w:rPr>
+        <w:t xml:space="preserve"> o </w:t>
+      </w:r>
+      <w:proofErr w:type="spellStart"/>
+      <w:r>
+        <w:rPr>
+          <w:noProof w:val="0"/>
+          <w:lang w:val="en-US"/>
+        </w:rPr>
+        <w:t>protocolo</w:t>
+      </w:r>
+      <w:proofErr w:type="spellEnd"/>
+      <w:r>
+        <w:rPr>
+          <w:noProof w:val="0"/>
+          <w:lang w:val="en-US"/>
+        </w:rPr>
+        <w:t xml:space="preserve"> TCP, </w:t>
+      </w:r>
+      <w:proofErr w:type="spellStart"/>
+      <w:r>
+        <w:rPr>
+          <w:noProof w:val="0"/>
+          <w:lang w:val="en-US"/>
+        </w:rPr>
+        <w:t>por</w:t>
+      </w:r>
+      <w:proofErr w:type="spellEnd"/>
+      <w:r>
+        <w:rPr>
+          <w:noProof w:val="0"/>
+          <w:lang w:val="en-US"/>
+        </w:rPr>
+        <w:t xml:space="preserve"> </w:t>
+      </w:r>
+      <w:proofErr w:type="spellStart"/>
+      <w:r>
+        <w:rPr>
+          <w:noProof w:val="0"/>
+          <w:lang w:val="en-US"/>
+        </w:rPr>
+        <w:t>meio</w:t>
+      </w:r>
+      <w:proofErr w:type="spellEnd"/>
+      <w:r>
+        <w:rPr>
+          <w:noProof w:val="0"/>
+          <w:lang w:val="en-US"/>
+        </w:rPr>
+        <w:t xml:space="preserve"> do </w:t>
+      </w:r>
+      <w:proofErr w:type="spellStart"/>
+      <w:r>
+        <w:rPr>
+          <w:noProof w:val="0"/>
+          <w:lang w:val="en-US"/>
+        </w:rPr>
+        <w:t>argumento</w:t>
+      </w:r>
+      <w:proofErr w:type="spellEnd"/>
+      <w:r>
+        <w:rPr>
+          <w:noProof w:val="0"/>
+          <w:lang w:val="en-US"/>
+        </w:rPr>
+        <w:t xml:space="preserve"> “</w:t>
+      </w:r>
+      <w:proofErr w:type="spellStart"/>
+      <w:r>
+        <w:rPr>
+          <w:noProof w:val="0"/>
+          <w:lang w:val="en-US"/>
+        </w:rPr>
+        <w:t>socket.SOCK_STREAM</w:t>
+      </w:r>
+      <w:proofErr w:type="spellEnd"/>
+      <w:r>
+        <w:rPr>
+          <w:noProof w:val="0"/>
+          <w:lang w:val="en-US"/>
+        </w:rPr>
+        <w:t>”</w:t>
+      </w:r>
+      <w:r>
+        <w:rPr>
+          <w:noProof w:val="0"/>
+          <w:lang w:val="en-US"/>
+        </w:rPr>
+        <w:t xml:space="preserve">, o qual </w:t>
+      </w:r>
+      <w:proofErr w:type="spellStart"/>
+      <w:r>
+        <w:rPr>
+          <w:noProof w:val="0"/>
+          <w:lang w:val="en-US"/>
+        </w:rPr>
+        <w:t>estabelece</w:t>
+      </w:r>
+      <w:proofErr w:type="spellEnd"/>
+      <w:r>
+        <w:rPr>
+          <w:noProof w:val="0"/>
+          <w:lang w:val="en-US"/>
+        </w:rPr>
+        <w:t xml:space="preserve"> </w:t>
+      </w:r>
+      <w:proofErr w:type="spellStart"/>
+      <w:r>
+        <w:rPr>
+          <w:noProof w:val="0"/>
+          <w:lang w:val="en-US"/>
+        </w:rPr>
+        <w:t>uma</w:t>
+      </w:r>
+      <w:proofErr w:type="spellEnd"/>
+      <w:r>
+        <w:rPr>
+          <w:noProof w:val="0"/>
+          <w:lang w:val="en-US"/>
+        </w:rPr>
+        <w:t xml:space="preserve"> </w:t>
+      </w:r>
+      <w:proofErr w:type="spellStart"/>
+      <w:r>
+        <w:rPr>
+          <w:noProof w:val="0"/>
+          <w:lang w:val="en-US"/>
+        </w:rPr>
+        <w:t>conexão</w:t>
+      </w:r>
+      <w:proofErr w:type="spellEnd"/>
+      <w:r>
+        <w:rPr>
+          <w:noProof w:val="0"/>
+          <w:lang w:val="en-US"/>
+        </w:rPr>
+        <w:t xml:space="preserve"> </w:t>
+      </w:r>
+      <w:r>
+        <w:rPr>
+          <w:noProof w:val="0"/>
+          <w:lang w:val="en-US"/>
+        </w:rPr>
+        <w:t xml:space="preserve">com </w:t>
+      </w:r>
+      <w:proofErr w:type="spellStart"/>
+      <w:r>
+        <w:rPr>
+          <w:noProof w:val="0"/>
+          <w:lang w:val="en-US"/>
+        </w:rPr>
+        <w:t>tranmissão</w:t>
+      </w:r>
+      <w:proofErr w:type="spellEnd"/>
+      <w:r>
+        <w:rPr>
+          <w:noProof w:val="0"/>
+          <w:lang w:val="en-US"/>
+        </w:rPr>
+        <w:t xml:space="preserve"> de </w:t>
+      </w:r>
+      <w:r>
+        <w:rPr>
+          <w:noProof w:val="0"/>
+          <w:lang w:val="en-US"/>
+        </w:rPr>
+        <w:t>pacotes</w:t>
+      </w:r>
+      <w:r>
+        <w:rPr>
+          <w:noProof w:val="0"/>
+          <w:lang w:val="en-US"/>
+        </w:rPr>
+        <w:t xml:space="preserve"> </w:t>
+      </w:r>
+      <w:proofErr w:type="spellStart"/>
+      <w:r>
+        <w:rPr>
+          <w:noProof w:val="0"/>
+          <w:lang w:val="en-US"/>
+        </w:rPr>
+        <w:t>compostos</w:t>
+      </w:r>
+      <w:proofErr w:type="spellEnd"/>
+      <w:r>
+        <w:rPr>
+          <w:noProof w:val="0"/>
+          <w:lang w:val="en-US"/>
+        </w:rPr>
+        <w:t xml:space="preserve"> </w:t>
+      </w:r>
+      <w:proofErr w:type="spellStart"/>
+      <w:r>
+        <w:rPr>
+          <w:noProof w:val="0"/>
+          <w:lang w:val="en-US"/>
+        </w:rPr>
+        <w:t>por</w:t>
+      </w:r>
+      <w:proofErr w:type="spellEnd"/>
+      <w:r>
+        <w:rPr>
+          <w:noProof w:val="0"/>
+          <w:lang w:val="en-US"/>
+        </w:rPr>
+        <w:t xml:space="preserve"> </w:t>
+      </w:r>
+      <w:proofErr w:type="spellStart"/>
+      <w:r>
+        <w:rPr>
+          <w:noProof w:val="0"/>
+          <w:lang w:val="en-US"/>
+        </w:rPr>
+        <w:t>sequências</w:t>
+      </w:r>
+      <w:proofErr w:type="spellEnd"/>
+      <w:r>
+        <w:rPr>
+          <w:noProof w:val="0"/>
+          <w:lang w:val="en-US"/>
+        </w:rPr>
+        <w:t xml:space="preserve"> de bits, </w:t>
+      </w:r>
+      <w:proofErr w:type="spellStart"/>
+      <w:r>
+        <w:rPr>
+          <w:noProof w:val="0"/>
+          <w:lang w:val="en-US"/>
+        </w:rPr>
+        <w:t>realizada</w:t>
+      </w:r>
+      <w:proofErr w:type="spellEnd"/>
+      <w:r>
+        <w:rPr>
+          <w:noProof w:val="0"/>
+          <w:lang w:val="en-US"/>
+        </w:rPr>
+        <w:t xml:space="preserve"> de forma </w:t>
+      </w:r>
+      <w:proofErr w:type="spellStart"/>
+      <w:r>
+        <w:rPr>
+          <w:noProof w:val="0"/>
+          <w:lang w:val="en-US"/>
+        </w:rPr>
+        <w:t>ordena</w:t>
+      </w:r>
+      <w:r>
+        <w:rPr>
+          <w:noProof w:val="0"/>
+          <w:lang w:val="en-US"/>
+        </w:rPr>
+        <w:t>da</w:t>
+      </w:r>
+      <w:proofErr w:type="spellEnd"/>
+      <w:r>
+        <w:rPr>
+          <w:noProof w:val="0"/>
+          <w:lang w:val="en-US"/>
+        </w:rPr>
+        <w:t>,</w:t>
+      </w:r>
+      <w:r>
+        <w:rPr>
+          <w:noProof w:val="0"/>
+          <w:lang w:val="en-US"/>
+        </w:rPr>
+        <w:t xml:space="preserve"> </w:t>
+      </w:r>
+      <w:proofErr w:type="spellStart"/>
+      <w:r>
+        <w:rPr>
+          <w:noProof w:val="0"/>
+          <w:lang w:val="en-US"/>
+        </w:rPr>
+        <w:t>bidirecional</w:t>
+      </w:r>
+      <w:proofErr w:type="spellEnd"/>
+      <w:r>
+        <w:rPr>
+          <w:noProof w:val="0"/>
+          <w:lang w:val="en-US"/>
+        </w:rPr>
         <w:t xml:space="preserve"> e </w:t>
       </w:r>
       <w:proofErr w:type="spellStart"/>
       <w:r>
-        <w:rPr/>
-        <w:t>ajustes</w:t>
-      </w:r>
-      <w:proofErr w:type="spellEnd"/>
-      <w:r>
-        <w:rPr/>
-        <w:t xml:space="preserve"> </w:t>
-      </w:r>
-      <w:proofErr w:type="spellStart"/>
-      <w:r>
-        <w:rPr/>
-        <w:t>realizados</w:t>
-      </w:r>
-      <w:proofErr w:type="spellEnd"/>
-      <w:r>
-        <w:rPr/>
-        <w:t xml:space="preserve"> par</w:t>
-      </w:r>
-      <w:r>
-        <w:rPr/>
-        <w:t xml:space="preserve">a </w:t>
-      </w:r>
-      <w:proofErr w:type="spellStart"/>
-      <w:r>
-        <w:rPr/>
-        <w:t>executar</w:t>
-      </w:r>
-      <w:proofErr w:type="spellEnd"/>
-      <w:r>
-        <w:rPr/>
-        <w:t xml:space="preserve"> a </w:t>
-      </w:r>
-      <w:proofErr w:type="spellStart"/>
-      <w:r>
-        <w:rPr/>
-        <w:t>aplicação</w:t>
-      </w:r>
-      <w:proofErr w:type="spellEnd"/>
-      <w:r>
-        <w:rPr/>
-        <w:t xml:space="preserve"> e a </w:t>
-      </w:r>
-      <w:proofErr w:type="spellStart"/>
-      <w:r>
-        <w:rPr/>
-        <w:t>topologia</w:t>
-      </w:r>
-      <w:proofErr w:type="spellEnd"/>
-      <w:r>
-        <w:rPr/>
-        <w:t xml:space="preserve"> de rede que </w:t>
-      </w:r>
-      <w:proofErr w:type="spellStart"/>
-      <w:r>
-        <w:rPr/>
-        <w:t>utilizamos</w:t>
-      </w:r>
-      <w:proofErr w:type="spellEnd"/>
-      <w:r>
-        <w:rPr/>
-        <w:t xml:space="preserve"> no </w:t>
-      </w:r>
-      <w:proofErr w:type="spellStart"/>
-      <w:r>
-        <w:rPr/>
-        <w:t>desenvolvimento</w:t>
-      </w:r>
-      <w:proofErr w:type="spellEnd"/>
-      <w:r>
-        <w:rPr/>
-        <w:t xml:space="preserve"> (</w:t>
-      </w:r>
-      <w:proofErr w:type="spellStart"/>
-      <w:r>
-        <w:rPr/>
-        <w:t>modelo</w:t>
-      </w:r>
-      <w:proofErr w:type="spellEnd"/>
-      <w:r>
-        <w:rPr/>
-        <w:t xml:space="preserve"> cliente </w:t>
-      </w:r>
-      <w:proofErr w:type="spellStart"/>
-      <w:r>
-        <w:rPr/>
-        <w:t>servidor</w:t>
-      </w:r>
-      <w:proofErr w:type="spellEnd"/>
-      <w:r>
-        <w:rPr/>
-        <w:t xml:space="preserve">, com </w:t>
-      </w:r>
-      <w:proofErr w:type="spellStart"/>
-      <w:r>
-        <w:rPr/>
-        <w:t>protocolo</w:t>
-      </w:r>
-      <w:proofErr w:type="spellEnd"/>
-      <w:r>
-        <w:rPr/>
-        <w:t xml:space="preserve"> TCP e </w:t>
-      </w:r>
-      <w:proofErr w:type="spellStart"/>
-      <w:r>
-        <w:rPr/>
-        <w:t>uso</w:t>
-      </w:r>
-      <w:proofErr w:type="spellEnd"/>
-      <w:r>
-        <w:rPr/>
-        <w:t xml:space="preserve"> de </w:t>
-      </w:r>
-      <w:proofErr w:type="spellStart"/>
-      <w:r>
-        <w:rPr/>
-        <w:t>família</w:t>
-      </w:r>
-      <w:proofErr w:type="spellEnd"/>
-      <w:r>
-        <w:rPr/>
-        <w:t xml:space="preserve"> de </w:t>
-      </w:r>
-      <w:proofErr w:type="spellStart"/>
-      <w:r>
-        <w:rPr/>
-        <w:t>endereços</w:t>
-      </w:r>
-      <w:proofErr w:type="spellEnd"/>
-      <w:r>
-        <w:rPr/>
-        <w:t xml:space="preserve"> do </w:t>
-      </w:r>
-      <w:proofErr w:type="spellStart"/>
-      <w:r>
-        <w:rPr/>
-        <w:t>tipo</w:t>
-      </w:r>
-      <w:proofErr w:type="spellEnd"/>
-      <w:r>
-        <w:rPr/>
-        <w:t xml:space="preserve"> IPv4)</w:t>
-      </w:r>
-      <w:r>
-        <w:rPr/>
+        <w:rPr>
+          <w:noProof w:val="0"/>
+          <w:lang w:val="en-US"/>
+        </w:rPr>
+        <w:t>suficientemente</w:t>
+      </w:r>
+      <w:proofErr w:type="spellEnd"/>
+      <w:r>
+        <w:rPr>
+          <w:noProof w:val="0"/>
+          <w:lang w:val="en-US"/>
+        </w:rPr>
+        <w:t xml:space="preserve"> </w:t>
+      </w:r>
+      <w:proofErr w:type="spellStart"/>
+      <w:r>
+        <w:rPr>
+          <w:noProof w:val="0"/>
+          <w:lang w:val="en-US"/>
+        </w:rPr>
+        <w:t>confiável</w:t>
+      </w:r>
+      <w:proofErr w:type="spellEnd"/>
+      <w:r>
+        <w:rPr>
+          <w:noProof w:val="0"/>
+          <w:lang w:val="en-US"/>
+        </w:rPr>
         <w:t>.</w:t>
       </w:r>
+    </w:p>
+    <w:p>
+      <w:pPr>
+        <w:pStyle w:val="Corpodetexto"/>
+      </w:pPr>
     </w:p>
     <w:p xmlns:wp14="http://schemas.microsoft.com/office/word/2010/wordml" wp14:textId="0189F3E9">
       <w:pPr>
@@ -5281,6 +7841,206 @@
 
 <file path=word/numbering.xml><?xml version="1.0" encoding="utf-8"?>
 <w:numbering xmlns:wpc="http://schemas.microsoft.com/office/word/2010/wordprocessingCanvas" xmlns:cx="http://schemas.microsoft.com/office/drawing/2014/chartex" xmlns:cx1="http://schemas.microsoft.com/office/drawing/2015/9/8/chartex" xmlns:cx2="http://schemas.microsoft.com/office/drawing/2015/10/21/chartex" xmlns:cx3="http://schemas.microsoft.com/office/drawing/2016/5/9/chartex" xmlns:cx4="http://schemas.microsoft.com/office/drawing/2016/5/10/chartex" xmlns:cx5="http://schemas.microsoft.com/office/drawing/2016/5/11/chartex" xmlns:cx6="http://schemas.microsoft.com/office/drawing/2016/5/12/chartex" xmlns:cx7="http://schemas.microsoft.com/office/drawing/2016/5/13/chartex" xmlns:cx8="http://schemas.microsoft.com/office/drawing/2016/5/14/chartex" xmlns:mc="http://schemas.openxmlformats.org/markup-compatibility/2006" xmlns:aink="http://schemas.microsoft.com/office/drawing/2016/ink" xmlns:am3d="http://schemas.microsoft.com/office/drawing/2017/model3d" xmlns:o="urn:schemas-microsoft-com:office:office" xmlns:oel="http://schemas.microsoft.com/office/2019/extlst" xmlns:r="http://schemas.openxmlformats.org/officeDocument/2006/relationships" xmlns:m="http://schemas.openxmlformats.org/officeDocument/2006/math" xmlns:v="urn:schemas-microsoft-com:vml" xmlns:wp14="http://schemas.microsoft.com/office/word/2010/wordprocessingDrawing" xmlns:wp="http://schemas.openxmlformats.org/drawingml/2006/wordprocessingDrawing" xmlns:w10="urn:schemas-microsoft-com:office:word" xmlns:w="http://schemas.openxmlformats.org/wordprocessingml/2006/main" xmlns:w14="http://schemas.microsoft.com/office/word/2010/wordml" xmlns:w15="http://schemas.microsoft.com/office/word/2012/wordml" xmlns:w16cex="http://schemas.microsoft.com/office/word/2018/wordml/cex" xmlns:w16cid="http://schemas.microsoft.com/office/word/2016/wordml/cid" xmlns:w16="http://schemas.microsoft.com/office/word/2018/wordml" xmlns:w16sdtdh="http://schemas.microsoft.com/office/word/2020/wordml/sdtdatahash" xmlns:w16se="http://schemas.microsoft.com/office/word/2015/wordml/symex" xmlns:wpg="http://schemas.microsoft.com/office/word/2010/wordprocessingGroup" xmlns:wpi="http://schemas.microsoft.com/office/word/2010/wordprocessingInk" xmlns:wne="http://schemas.microsoft.com/office/word/2006/wordml" xmlns:wps="http://schemas.microsoft.com/office/word/2010/wordprocessingShape" mc:Ignorable="w14 w15 w16se w16cid w16 w16cex w16sdtdh wp14">
+  <w:abstractNum xmlns:w="http://schemas.openxmlformats.org/wordprocessingml/2006/main" w:abstractNumId="10">
+    <w:nsid w:val="1d91ea32"/>
+    <w:multiLevelType xmlns:w="http://schemas.openxmlformats.org/wordprocessingml/2006/main" w:val="hybridMultilevel"/>
+    <w:lvl xmlns:w="http://schemas.openxmlformats.org/wordprocessingml/2006/main" w:ilvl="0">
+      <w:start w:val="1"/>
+      <w:numFmt w:val="bullet"/>
+      <w:lvlText w:val=""/>
+      <w:lvlJc w:val="left"/>
+      <w:pPr>
+        <w:ind w:left="720" w:hanging="360"/>
+      </w:pPr>
+      <w:rPr>
+        <w:rFonts w:hint="default" w:ascii="Symbol" w:hAnsi="Symbol"/>
+      </w:rPr>
+    </w:lvl>
+    <w:lvl xmlns:w="http://schemas.openxmlformats.org/wordprocessingml/2006/main" w:ilvl="1">
+      <w:start w:val="1"/>
+      <w:numFmt w:val="bullet"/>
+      <w:lvlText w:val="o"/>
+      <w:lvlJc w:val="left"/>
+      <w:pPr>
+        <w:ind w:left="1440" w:hanging="360"/>
+      </w:pPr>
+      <w:rPr>
+        <w:rFonts w:hint="default" w:ascii="Courier New" w:hAnsi="Courier New"/>
+      </w:rPr>
+    </w:lvl>
+    <w:lvl xmlns:w="http://schemas.openxmlformats.org/wordprocessingml/2006/main" w:ilvl="2">
+      <w:start w:val="1"/>
+      <w:numFmt w:val="bullet"/>
+      <w:lvlText w:val=""/>
+      <w:lvlJc w:val="left"/>
+      <w:pPr>
+        <w:ind w:left="2160" w:hanging="360"/>
+      </w:pPr>
+      <w:rPr>
+        <w:rFonts w:hint="default" w:ascii="Wingdings" w:hAnsi="Wingdings"/>
+      </w:rPr>
+    </w:lvl>
+    <w:lvl xmlns:w="http://schemas.openxmlformats.org/wordprocessingml/2006/main" w:ilvl="3">
+      <w:start w:val="1"/>
+      <w:numFmt w:val="bullet"/>
+      <w:lvlText w:val=""/>
+      <w:lvlJc w:val="left"/>
+      <w:pPr>
+        <w:ind w:left="2880" w:hanging="360"/>
+      </w:pPr>
+      <w:rPr>
+        <w:rFonts w:hint="default" w:ascii="Symbol" w:hAnsi="Symbol"/>
+      </w:rPr>
+    </w:lvl>
+    <w:lvl xmlns:w="http://schemas.openxmlformats.org/wordprocessingml/2006/main" w:ilvl="4">
+      <w:start w:val="1"/>
+      <w:numFmt w:val="bullet"/>
+      <w:lvlText w:val="o"/>
+      <w:lvlJc w:val="left"/>
+      <w:pPr>
+        <w:ind w:left="3600" w:hanging="360"/>
+      </w:pPr>
+      <w:rPr>
+        <w:rFonts w:hint="default" w:ascii="Courier New" w:hAnsi="Courier New"/>
+      </w:rPr>
+    </w:lvl>
+    <w:lvl xmlns:w="http://schemas.openxmlformats.org/wordprocessingml/2006/main" w:ilvl="5">
+      <w:start w:val="1"/>
+      <w:numFmt w:val="bullet"/>
+      <w:lvlText w:val=""/>
+      <w:lvlJc w:val="left"/>
+      <w:pPr>
+        <w:ind w:left="4320" w:hanging="360"/>
+      </w:pPr>
+      <w:rPr>
+        <w:rFonts w:hint="default" w:ascii="Wingdings" w:hAnsi="Wingdings"/>
+      </w:rPr>
+    </w:lvl>
+    <w:lvl xmlns:w="http://schemas.openxmlformats.org/wordprocessingml/2006/main" w:ilvl="6">
+      <w:start w:val="1"/>
+      <w:numFmt w:val="bullet"/>
+      <w:lvlText w:val=""/>
+      <w:lvlJc w:val="left"/>
+      <w:pPr>
+        <w:ind w:left="5040" w:hanging="360"/>
+      </w:pPr>
+      <w:rPr>
+        <w:rFonts w:hint="default" w:ascii="Symbol" w:hAnsi="Symbol"/>
+      </w:rPr>
+    </w:lvl>
+    <w:lvl xmlns:w="http://schemas.openxmlformats.org/wordprocessingml/2006/main" w:ilvl="7">
+      <w:start w:val="1"/>
+      <w:numFmt w:val="bullet"/>
+      <w:lvlText w:val="o"/>
+      <w:lvlJc w:val="left"/>
+      <w:pPr>
+        <w:ind w:left="5760" w:hanging="360"/>
+      </w:pPr>
+      <w:rPr>
+        <w:rFonts w:hint="default" w:ascii="Courier New" w:hAnsi="Courier New"/>
+      </w:rPr>
+    </w:lvl>
+    <w:lvl xmlns:w="http://schemas.openxmlformats.org/wordprocessingml/2006/main" w:ilvl="8">
+      <w:start w:val="1"/>
+      <w:numFmt w:val="bullet"/>
+      <w:lvlText w:val=""/>
+      <w:lvlJc w:val="left"/>
+      <w:pPr>
+        <w:ind w:left="6480" w:hanging="360"/>
+      </w:pPr>
+      <w:rPr>
+        <w:rFonts w:hint="default" w:ascii="Wingdings" w:hAnsi="Wingdings"/>
+      </w:rPr>
+    </w:lvl>
+  </w:abstractNum>
+  <w:abstractNum xmlns:w="http://schemas.openxmlformats.org/wordprocessingml/2006/main" w:abstractNumId="9">
+    <w:nsid w:val="1a80747f"/>
+    <w:multiLevelType xmlns:w="http://schemas.openxmlformats.org/wordprocessingml/2006/main" w:val="hybridMultilevel"/>
+    <w:lvl xmlns:w="http://schemas.openxmlformats.org/wordprocessingml/2006/main" w:ilvl="0">
+      <w:start w:val="1"/>
+      <w:numFmt w:val="bullet"/>
+      <w:lvlText w:val=""/>
+      <w:lvlJc w:val="left"/>
+      <w:pPr>
+        <w:ind w:left="720" w:hanging="360"/>
+      </w:pPr>
+      <w:rPr>
+        <w:rFonts w:hint="default" w:ascii="Symbol" w:hAnsi="Symbol"/>
+      </w:rPr>
+    </w:lvl>
+    <w:lvl xmlns:w="http://schemas.openxmlformats.org/wordprocessingml/2006/main" w:ilvl="1">
+      <w:start w:val="1"/>
+      <w:numFmt w:val="lowerLetter"/>
+      <w:lvlText w:val="%2."/>
+      <w:lvlJc w:val="left"/>
+      <w:pPr>
+        <w:ind w:left="1440" w:hanging="360"/>
+      </w:pPr>
+    </w:lvl>
+    <w:lvl xmlns:w="http://schemas.openxmlformats.org/wordprocessingml/2006/main" w:ilvl="2">
+      <w:start w:val="1"/>
+      <w:numFmt w:val="lowerRoman"/>
+      <w:lvlText w:val="%3."/>
+      <w:lvlJc w:val="right"/>
+      <w:pPr>
+        <w:ind w:left="2160" w:hanging="180"/>
+      </w:pPr>
+    </w:lvl>
+    <w:lvl xmlns:w="http://schemas.openxmlformats.org/wordprocessingml/2006/main" w:ilvl="3">
+      <w:start w:val="1"/>
+      <w:numFmt w:val="decimal"/>
+      <w:lvlText w:val="%4."/>
+      <w:lvlJc w:val="left"/>
+      <w:pPr>
+        <w:ind w:left="2880" w:hanging="360"/>
+      </w:pPr>
+    </w:lvl>
+    <w:lvl xmlns:w="http://schemas.openxmlformats.org/wordprocessingml/2006/main" w:ilvl="4">
+      <w:start w:val="1"/>
+      <w:numFmt w:val="lowerLetter"/>
+      <w:lvlText w:val="%5."/>
+      <w:lvlJc w:val="left"/>
+      <w:pPr>
+        <w:ind w:left="3600" w:hanging="360"/>
+      </w:pPr>
+    </w:lvl>
+    <w:lvl xmlns:w="http://schemas.openxmlformats.org/wordprocessingml/2006/main" w:ilvl="5">
+      <w:start w:val="1"/>
+      <w:numFmt w:val="lowerRoman"/>
+      <w:lvlText w:val="%6."/>
+      <w:lvlJc w:val="right"/>
+      <w:pPr>
+        <w:ind w:left="4320" w:hanging="180"/>
+      </w:pPr>
+    </w:lvl>
+    <w:lvl xmlns:w="http://schemas.openxmlformats.org/wordprocessingml/2006/main" w:ilvl="6">
+      <w:start w:val="1"/>
+      <w:numFmt w:val="decimal"/>
+      <w:lvlText w:val="%7."/>
+      <w:lvlJc w:val="left"/>
+      <w:pPr>
+        <w:ind w:left="5040" w:hanging="360"/>
+      </w:pPr>
+    </w:lvl>
+    <w:lvl xmlns:w="http://schemas.openxmlformats.org/wordprocessingml/2006/main" w:ilvl="7">
+      <w:start w:val="1"/>
+      <w:numFmt w:val="lowerLetter"/>
+      <w:lvlText w:val="%8."/>
+      <w:lvlJc w:val="left"/>
+      <w:pPr>
+        <w:ind w:left="5760" w:hanging="360"/>
+      </w:pPr>
+    </w:lvl>
+    <w:lvl xmlns:w="http://schemas.openxmlformats.org/wordprocessingml/2006/main" w:ilvl="8">
+      <w:start w:val="1"/>
+      <w:numFmt w:val="lowerRoman"/>
+      <w:lvlText w:val="%9."/>
+      <w:lvlJc w:val="right"/>
+      <w:pPr>
+        <w:ind w:left="6480" w:hanging="180"/>
+      </w:pPr>
+    </w:lvl>
+  </w:abstractNum>
   <w:abstractNum w:abstractNumId="0" w15:restartNumberingAfterBreak="0">
     <w:nsid w:val="20AF0333"/>
     <w:multiLevelType w:val="hybridMultilevel"/>
@@ -6241,6 +9001,12 @@
       </w:pPr>
     </w:lvl>
   </w:abstractNum>
+  <w:num w:numId="14">
+    <w:abstractNumId w:val="10"/>
+  </w:num>
+  <w:num w:numId="13">
+    <w:abstractNumId w:val="9"/>
+  </w:num>
   <w:num w:numId="1" w16cid:durableId="286738626">
     <w:abstractNumId w:val="2"/>
   </w:num>
@@ -7222,6 +9988,16 @@
       <w:lang w:val="en-US" w:eastAsia="en-US"/>
     </w:rPr>
   </w:style>
+  <w:style xmlns:w14="http://schemas.microsoft.com/office/word/2010/wordml" xmlns:mc="http://schemas.openxmlformats.org/markup-compatibility/2006" xmlns:w="http://schemas.openxmlformats.org/wordprocessingml/2006/main" w:type="paragraph" w:styleId="ListParagraph" mc:Ignorable="w14">
+    <w:name xmlns:w="http://schemas.openxmlformats.org/wordprocessingml/2006/main" w:val="List Paragraph"/>
+    <w:basedOn xmlns:w="http://schemas.openxmlformats.org/wordprocessingml/2006/main" w:val="Normal"/>
+    <w:uiPriority xmlns:w="http://schemas.openxmlformats.org/wordprocessingml/2006/main" w:val="34"/>
+    <w:qFormat xmlns:w="http://schemas.openxmlformats.org/wordprocessingml/2006/main"/>
+    <w:pPr xmlns:w="http://schemas.openxmlformats.org/wordprocessingml/2006/main">
+      <w:ind xmlns:w="http://schemas.openxmlformats.org/wordprocessingml/2006/main" w:left="720"/>
+      <w:contextualSpacing xmlns:w="http://schemas.openxmlformats.org/wordprocessingml/2006/main"/>
+    </w:pPr>
+  </w:style>
 </w:styles>
 </file>
 

</xml_diff>